<commit_message>
Se realiza un cierre al código y a la documentación de la aplicación móvil.
</commit_message>
<xml_diff>
--- a/Aplicación Movil/Especificaciones CU - App Móvil/Especificacion Caso de Uso Visualizar Programa - App Móvil.docx
+++ b/Aplicación Movil/Especificaciones CU - App Móvil/Especificacion Caso de Uso Visualizar Programa - App Móvil.docx
@@ -1,6 +1,6 @@
 
 <file path=word/document.xml><?xml version="1.0" encoding="utf-8"?>
-<w:document xmlns:ve="http://schemas.openxmlformats.org/markup-compatibility/2006" xmlns:o="urn:schemas-microsoft-com:office:office" xmlns:r="http://schemas.openxmlformats.org/officeDocument/2006/relationships" xmlns:m="http://schemas.openxmlformats.org/officeDocument/2006/math" xmlns:v="urn:schemas-microsoft-com:vml" xmlns:wp="http://schemas.openxmlformats.org/drawingml/2006/wordprocessingDrawing" xmlns:w10="urn:schemas-microsoft-com:office:word" xmlns:w="http://schemas.openxmlformats.org/wordprocessingml/2006/main" xmlns:wne="http://schemas.microsoft.com/office/word/2006/wordml">
+<w:document xmlns:wpc="http://schemas.microsoft.com/office/word/2010/wordprocessingCanvas" xmlns:cx="http://schemas.microsoft.com/office/drawing/2014/chartex" xmlns:cx1="http://schemas.microsoft.com/office/drawing/2015/9/8/chartex" xmlns:cx2="http://schemas.microsoft.com/office/drawing/2015/10/21/chartex" xmlns:cx3="http://schemas.microsoft.com/office/drawing/2016/5/9/chartex" xmlns:cx4="http://schemas.microsoft.com/office/drawing/2016/5/10/chartex" xmlns:cx5="http://schemas.microsoft.com/office/drawing/2016/5/11/chartex" xmlns:cx6="http://schemas.microsoft.com/office/drawing/2016/5/12/chartex" xmlns:cx7="http://schemas.microsoft.com/office/drawing/2016/5/13/chartex" xmlns:cx8="http://schemas.microsoft.com/office/drawing/2016/5/14/chartex" xmlns:mc="http://schemas.openxmlformats.org/markup-compatibility/2006" xmlns:aink="http://schemas.microsoft.com/office/drawing/2016/ink" xmlns:am3d="http://schemas.microsoft.com/office/drawing/2017/model3d" xmlns:o="urn:schemas-microsoft-com:office:office" xmlns:r="http://schemas.openxmlformats.org/officeDocument/2006/relationships" xmlns:m="http://schemas.openxmlformats.org/officeDocument/2006/math" xmlns:v="urn:schemas-microsoft-com:vml" xmlns:wp14="http://schemas.microsoft.com/office/word/2010/wordprocessingDrawing" xmlns:wp="http://schemas.openxmlformats.org/drawingml/2006/wordprocessingDrawing" xmlns:w10="urn:schemas-microsoft-com:office:word" xmlns:w="http://schemas.openxmlformats.org/wordprocessingml/2006/main" xmlns:w14="http://schemas.microsoft.com/office/word/2010/wordml" xmlns:w15="http://schemas.microsoft.com/office/word/2012/wordml" xmlns:w16cex="http://schemas.microsoft.com/office/word/2018/wordml/cex" xmlns:w16cid="http://schemas.microsoft.com/office/word/2016/wordml/cid" xmlns:w16="http://schemas.microsoft.com/office/word/2018/wordml" xmlns:w16se="http://schemas.microsoft.com/office/word/2015/wordml/symex" xmlns:wpg="http://schemas.microsoft.com/office/word/2010/wordprocessingGroup" xmlns:wpi="http://schemas.microsoft.com/office/word/2010/wordprocessingInk" xmlns:wne="http://schemas.microsoft.com/office/word/2006/wordml" xmlns:wps="http://schemas.microsoft.com/office/word/2010/wordprocessingShape" mc:Ignorable="w14 w15 w16se w16cid w16 w16cex wp14">
   <w:body>
     <w:sdt>
       <w:sdtPr>
@@ -57,7 +57,7 @@
               <w:rFonts w:eastAsiaTheme="majorEastAsia" w:cstheme="majorBidi"/>
               <w:noProof/>
             </w:rPr>
-            <w:pict>
+            <w:pict w14:anchorId="4BE57710">
               <v:rect id="_x0000_s1030" style="position:absolute;margin-left:0;margin-top:0;width:624.2pt;height:62.85pt;z-index:251660288;mso-width-percent:1050;mso-height-percent:900;mso-position-horizontal:center;mso-position-horizontal-relative:page;mso-position-vertical:bottom;mso-position-vertical-relative:page;mso-width-percent:1050;mso-height-percent:900;mso-height-relative:top-margin-area" o:allowincell="f" fillcolor="#4bacc6 [3208]" strokecolor="#31849b [2408]">
                 <w10:wrap anchorx="page" anchory="page"/>
               </v:rect>
@@ -68,7 +68,7 @@
               <w:rFonts w:eastAsiaTheme="majorEastAsia" w:cstheme="majorBidi"/>
               <w:noProof/>
             </w:rPr>
-            <w:pict>
+            <w:pict w14:anchorId="3D15764E">
               <v:rect id="_x0000_s1033" style="position:absolute;margin-left:0;margin-top:0;width:7.15pt;height:883.1pt;z-index:251663360;mso-height-percent:1050;mso-position-horizontal:center;mso-position-horizontal-relative:left-margin-area;mso-position-vertical:center;mso-position-vertical-relative:page;mso-height-percent:1050" o:allowincell="f" fillcolor="white [3212]" strokecolor="#31849b [2408]">
                 <w10:wrap anchorx="margin" anchory="page"/>
               </v:rect>
@@ -79,7 +79,7 @@
               <w:rFonts w:eastAsiaTheme="majorEastAsia" w:cstheme="majorBidi"/>
               <w:noProof/>
             </w:rPr>
-            <w:pict>
+            <w:pict w14:anchorId="7B6871D6">
               <v:rect id="_x0000_s1032" style="position:absolute;margin-left:0;margin-top:0;width:7.15pt;height:883.1pt;z-index:251662336;mso-height-percent:1050;mso-position-horizontal:center;mso-position-horizontal-relative:right-margin-area;mso-position-vertical:center;mso-position-vertical-relative:page;mso-height-percent:1050" o:allowincell="f" fillcolor="white [3212]" strokecolor="#31849b [2408]">
                 <w10:wrap anchorx="page" anchory="page"/>
               </v:rect>
@@ -90,7 +90,7 @@
               <w:rFonts w:eastAsiaTheme="majorEastAsia" w:cstheme="majorBidi"/>
               <w:noProof/>
             </w:rPr>
-            <w:pict>
+            <w:pict w14:anchorId="70E42755">
               <v:rect id="_x0000_s1031" style="position:absolute;margin-left:0;margin-top:0;width:624.2pt;height:62.85pt;z-index:251661312;mso-width-percent:1050;mso-height-percent:900;mso-position-horizontal:center;mso-position-horizontal-relative:page;mso-position-vertical:top;mso-position-vertical-relative:top-margin-area;mso-width-percent:1050;mso-height-percent:900;mso-height-relative:top-margin-area" o:allowincell="f" fillcolor="#4bacc6 [3208]" strokecolor="#31849b [2408]">
                 <w10:wrap anchorx="page" anchory="margin"/>
               </v:rect>
@@ -109,6 +109,7 @@
             <w:dataBinding w:prefixMappings="xmlns:ns0='http://schemas.openxmlformats.org/package/2006/metadata/core-properties' xmlns:ns1='http://purl.org/dc/elements/1.1/'" w:xpath="/ns0:coreProperties[1]/ns1:title[1]" w:storeItemID="{6C3C8BC8-F283-45AE-878A-BAB7291924A1}"/>
             <w:text/>
           </w:sdtPr>
+          <w:sdtEndPr/>
           <w:sdtContent>
             <w:p>
               <w:pPr>
@@ -125,7 +126,7 @@
                   <w:sz w:val="72"/>
                   <w:szCs w:val="72"/>
                 </w:rPr>
-                <w:t>Caso de Uso [</w:t>
+                <w:t xml:space="preserve">Caso de Uso </w:t>
               </w:r>
               <w:r>
                 <w:rPr>
@@ -141,33 +142,7 @@
                   <w:sz w:val="72"/>
                   <w:szCs w:val="72"/>
                 </w:rPr>
-                <w:t>]</w:t>
-              </w:r>
-              <w:r>
-                <w:rPr>
-                  <w:rFonts w:asciiTheme="majorHAnsi" w:eastAsiaTheme="majorEastAsia" w:hAnsiTheme="majorHAnsi" w:cstheme="majorBidi"/>
-                  <w:sz w:val="72"/>
-                  <w:szCs w:val="72"/>
-                </w:rPr>
-                <w:t xml:space="preserve"> - </w:t>
-              </w:r>
-              <w:proofErr w:type="spellStart"/>
-              <w:r>
-                <w:rPr>
-                  <w:rFonts w:asciiTheme="majorHAnsi" w:eastAsiaTheme="majorEastAsia" w:hAnsiTheme="majorHAnsi" w:cstheme="majorBidi"/>
-                  <w:sz w:val="72"/>
-                  <w:szCs w:val="72"/>
-                </w:rPr>
-                <w:t>App</w:t>
-              </w:r>
-              <w:proofErr w:type="spellEnd"/>
-              <w:r>
-                <w:rPr>
-                  <w:rFonts w:asciiTheme="majorHAnsi" w:eastAsiaTheme="majorEastAsia" w:hAnsiTheme="majorHAnsi" w:cstheme="majorBidi"/>
-                  <w:sz w:val="72"/>
-                  <w:szCs w:val="72"/>
-                </w:rPr>
-                <w:t>. Móvil</w:t>
+                <w:t xml:space="preserve"> - App. Móvil</w:t>
               </w:r>
             </w:p>
           </w:sdtContent>
@@ -184,6 +159,7 @@
             <w:dataBinding w:prefixMappings="xmlns:ns0='http://schemas.openxmlformats.org/package/2006/metadata/core-properties' xmlns:ns1='http://purl.org/dc/elements/1.1/'" w:xpath="/ns0:coreProperties[1]/ns1:subject[1]" w:storeItemID="{6C3C8BC8-F283-45AE-878A-BAB7291924A1}"/>
             <w:text/>
           </w:sdtPr>
+          <w:sdtEndPr/>
           <w:sdtContent>
             <w:p>
               <w:pPr>
@@ -235,6 +211,7 @@
             <w:dataBinding w:prefixMappings="xmlns:ns0='http://schemas.openxmlformats.org/officeDocument/2006/extended-properties' " w:xpath="/ns0:Properties[1]/ns0:Company[1]" w:storeItemID="{6668398D-A668-4E3E-A5EB-62B293D839F1}"/>
             <w:text/>
           </w:sdtPr>
+          <w:sdtEndPr/>
           <w:sdtContent>
             <w:p>
               <w:pPr>
@@ -260,6 +237,7 @@
             <w:dataBinding w:prefixMappings="xmlns:ns0='http://schemas.openxmlformats.org/package/2006/metadata/core-properties' xmlns:ns1='http://purl.org/dc/elements/1.1/'" w:xpath="/ns0:coreProperties[1]/ns1:creator[1]" w:storeItemID="{6C3C8BC8-F283-45AE-878A-BAB7291924A1}"/>
             <w:text/>
           </w:sdtPr>
+          <w:sdtEndPr/>
           <w:sdtContent>
             <w:p>
               <w:pPr>
@@ -270,7 +248,23 @@
                   <w:rFonts w:asciiTheme="majorHAnsi" w:hAnsiTheme="majorHAnsi"/>
                   <w:lang w:val="es-AR"/>
                 </w:rPr>
-                <w:t>Nicolás Sartini</w:t>
+                <w:t xml:space="preserve">Nicolás </w:t>
+              </w:r>
+              <w:proofErr w:type="spellStart"/>
+              <w:r>
+                <w:rPr>
+                  <w:rFonts w:asciiTheme="majorHAnsi" w:hAnsiTheme="majorHAnsi"/>
+                  <w:lang w:val="es-AR"/>
+                </w:rPr>
+                <w:t>Sartini</w:t>
+              </w:r>
+              <w:proofErr w:type="spellEnd"/>
+              <w:r>
+                <w:rPr>
+                  <w:rFonts w:asciiTheme="majorHAnsi" w:hAnsiTheme="majorHAnsi"/>
+                  <w:lang w:val="es-AR"/>
+                </w:rPr>
+                <w:t xml:space="preserve"> – Fabricio González</w:t>
               </w:r>
             </w:p>
           </w:sdtContent>
@@ -286,7 +280,7 @@
               <w:lang w:eastAsia="es-AR"/>
             </w:rPr>
             <w:drawing>
-              <wp:anchor distT="0" distB="0" distL="114300" distR="114300" simplePos="0" relativeHeight="251667456" behindDoc="0" locked="0" layoutInCell="1" allowOverlap="1">
+              <wp:anchor distT="0" distB="0" distL="114300" distR="114300" simplePos="0" relativeHeight="251667456" behindDoc="0" locked="0" layoutInCell="1" allowOverlap="1" wp14:anchorId="7BC5ED2C" wp14:editId="7328B694">
                 <wp:simplePos x="0" y="0"/>
                 <wp:positionH relativeFrom="margin">
                   <wp:posOffset>-213360</wp:posOffset>
@@ -345,7 +339,7 @@
               <w:lang w:eastAsia="es-AR"/>
             </w:rPr>
             <w:drawing>
-              <wp:anchor distT="0" distB="0" distL="114300" distR="114300" simplePos="0" relativeHeight="251666432" behindDoc="0" locked="0" layoutInCell="1" allowOverlap="1">
+              <wp:anchor distT="0" distB="0" distL="114300" distR="114300" simplePos="0" relativeHeight="251666432" behindDoc="0" locked="0" layoutInCell="1" allowOverlap="1" wp14:anchorId="7BF146DF" wp14:editId="7238C3A2">
                 <wp:simplePos x="0" y="0"/>
                 <wp:positionH relativeFrom="margin">
                   <wp:posOffset>4301490</wp:posOffset>
@@ -411,7 +405,7 @@
               <w:noProof/>
             </w:rPr>
             <w:lastRenderedPageBreak/>
-            <w:pict>
+            <w:pict w14:anchorId="06B609FA">
               <v:shapetype id="_x0000_t202" coordsize="21600,21600" o:spt="202" path="m,l,21600r21600,l21600,xe">
                 <v:stroke joinstyle="miter"/>
                 <v:path gradientshapeok="t" o:connecttype="rect"/>
@@ -424,10 +418,13 @@
                         <w:pStyle w:val="PSI-DescripcindelDocumentos"/>
                       </w:pPr>
                       <w:r>
-                        <w:t xml:space="preserve">Un  Caso de Uso  </w:t>
+                        <w:t>Un Caso</w:t>
                       </w:r>
                       <w:r>
-                        <w:t>es</w:t>
+                        <w:t xml:space="preserve"> de </w:t>
+                      </w:r>
+                      <w:r>
+                        <w:t>Uso es</w:t>
                       </w:r>
                       <w:r>
                         <w:t xml:space="preserve"> una secuencia de interacciones que se desarrollarán entre un sistema y sus actores en respuesta a un evento que inicia un actor principal sobre el propio sistema. </w:t>
@@ -440,11 +437,9 @@
                       <w:r>
                         <w:t xml:space="preserve">Estos ilustran los requerimientos del sistema al mostrar </w:t>
                       </w:r>
-                      <w:proofErr w:type="spellStart"/>
                       <w:r>
-                        <w:t>como</w:t>
+                        <w:t>cómo</w:t>
                       </w:r>
-                      <w:proofErr w:type="spellEnd"/>
                       <w:r>
                         <w:t xml:space="preserve"> reacciona una respuesta a eventos que se producen en el mismo</w:t>
                       </w:r>
@@ -454,7 +449,13 @@
                         <w:pStyle w:val="PSI-DescripcindelDocumentos"/>
                       </w:pPr>
                       <w:r>
-                        <w:t>Las Realizaciones de los Casos de Uso se llevan a cabo como resultado de un caso de uso específico. La realización del caso de uso debe cumplir con los requerimientos establecidos y debe reflejar el comportamiento de su caso de uso correspondiente. Este artefacto se halla dentro del Modelo de Diseño reflejando los productos de trabajo relacionados con el caso de uso pero que pertenecen a dicho modelo. Estos productos de trabajos relacionados consisten en los diagramas de comunicación y secuencia que expresan el comportamiento del caso del uso en términos de objetos de colaboración, y dichos diagramas deben elaborarse haciendo uso de  (UML).</w:t>
+                        <w:t xml:space="preserve">Las Realizaciones de los Casos de Uso se llevan a cabo como resultado de un caso de uso específico. La realización del caso de uso debe cumplir con los requerimientos establecidos y debe reflejar el comportamiento de su caso de uso correspondiente. Este artefacto se halla dentro del Modelo de Diseño reflejando los productos de trabajo relacionados con el caso de uso pero que pertenecen a dicho modelo. Estos productos de trabajos relacionados consisten en los diagramas de comunicación y secuencia que expresan el comportamiento del caso del uso en términos de objetos de colaboración, y dichos diagramas deben elaborarse haciendo uso </w:t>
+                      </w:r>
+                      <w:r>
+                        <w:t>de (</w:t>
+                      </w:r>
+                      <w:r>
+                        <w:t>UML).</w:t>
                       </w:r>
                     </w:p>
                   </w:txbxContent>
@@ -473,7 +474,7 @@
               <w:noProof/>
               <w:lang w:eastAsia="es-ES"/>
             </w:rPr>
-            <w:pict>
+            <w:pict w14:anchorId="10A9737F">
               <v:rect id="_x0000_s1041" style="position:absolute;left:0;text-align:left;margin-left:315.7pt;margin-top:-76.25pt;width:195.35pt;height:844.9pt;z-index:-251643904;mso-position-horizontal-relative:margin;mso-position-vertical-relative:margin" fillcolor="#4bacc6" strokecolor="#31849b [2408]">
                 <w10:wrap type="square" anchorx="margin" anchory="margin"/>
               </v:rect>
@@ -498,7 +499,7 @@
           <w:lang w:val="es-AR" w:eastAsia="es-AR"/>
         </w:rPr>
         <w:drawing>
-          <wp:anchor distT="0" distB="0" distL="114300" distR="114300" simplePos="0" relativeHeight="251682816" behindDoc="0" locked="0" layoutInCell="1" allowOverlap="1">
+          <wp:anchor distT="0" distB="0" distL="114300" distR="114300" simplePos="0" relativeHeight="251682816" behindDoc="0" locked="0" layoutInCell="1" allowOverlap="1" wp14:anchorId="4FC0810A" wp14:editId="2723356D">
             <wp:simplePos x="0" y="0"/>
             <wp:positionH relativeFrom="margin">
               <wp:posOffset>4730115</wp:posOffset>
@@ -576,10 +577,11 @@
           <w:docPartUnique/>
         </w:docPartObj>
       </w:sdtPr>
+      <w:sdtEndPr/>
       <w:sdtContent>
         <w:p>
           <w:pPr>
-            <w:pStyle w:val="TtulodeTDC"/>
+            <w:pStyle w:val="TtuloTDC"/>
             <w:tabs>
               <w:tab w:val="left" w:pos="5954"/>
             </w:tabs>
@@ -1194,30 +1196,14 @@
         <w:dataBinding w:prefixMappings="xmlns:ns0='http://purl.org/dc/elements/1.1/' xmlns:ns1='http://schemas.openxmlformats.org/package/2006/metadata/core-properties' " w:xpath="/ns1:coreProperties[1]/ns0:title[1]" w:storeItemID="{6C3C8BC8-F283-45AE-878A-BAB7291924A1}"/>
         <w:text/>
       </w:sdtPr>
+      <w:sdtEndPr/>
       <w:sdtContent>
         <w:p>
           <w:pPr>
             <w:pStyle w:val="PSI-Ttulo"/>
           </w:pPr>
           <w:r>
-            <w:rPr>
-              <w:lang w:val="es-AR"/>
-            </w:rPr>
-            <w:t xml:space="preserve">Caso de Uso [Visualizar Programa] - </w:t>
-          </w:r>
-          <w:proofErr w:type="spellStart"/>
-          <w:r>
-            <w:rPr>
-              <w:lang w:val="es-AR"/>
-            </w:rPr>
-            <w:t>App</w:t>
-          </w:r>
-          <w:proofErr w:type="spellEnd"/>
-          <w:r>
-            <w:rPr>
-              <w:lang w:val="es-AR"/>
-            </w:rPr>
-            <w:t>. Móvil</w:t>
+            <w:t>Caso de Uso Visualizar Programa - App. Móvil</w:t>
           </w:r>
         </w:p>
       </w:sdtContent>
@@ -1320,7 +1306,13 @@
         <w:spacing w:before="0" w:line="240" w:lineRule="auto"/>
       </w:pPr>
       <w:r>
-        <w:t>El invitado presiona el logo  “VASPA”.</w:t>
+        <w:t>El invitado presiona el logo</w:t>
+      </w:r>
+      <w:r>
+        <w:t xml:space="preserve"> del Sistema </w:t>
+      </w:r>
+      <w:r>
+        <w:t>VASPA.</w:t>
       </w:r>
     </w:p>
     <w:p>
@@ -1382,9 +1374,6 @@
         <w:t xml:space="preserve"> nombre</w:t>
       </w:r>
       <w:r>
-        <w:t xml:space="preserve"> o año</w:t>
-      </w:r>
-      <w:r>
         <w:t>.</w:t>
       </w:r>
     </w:p>
@@ -1398,9 +1387,6 @@
         <w:spacing w:before="0" w:line="240" w:lineRule="auto"/>
       </w:pPr>
       <w:r>
-        <w:t xml:space="preserve"> </w:t>
-      </w:r>
-      <w:r>
         <w:t>El sistema despliega la pantalla “</w:t>
       </w:r>
       <w:r>
@@ -1457,7 +1443,13 @@
         <w:spacing w:before="0" w:line="240" w:lineRule="auto"/>
       </w:pPr>
       <w:r>
-        <w:t>El sistema despliega la pantalla "Seleccionar Año de Programa" con el listado de los años al que corresponde un programa.</w:t>
+        <w:t xml:space="preserve">El sistema despliega la pantalla "Seleccionar Año de Programa" con el listado de los años </w:t>
+      </w:r>
+      <w:r>
+        <w:t>para los cuales hay disponible un programa PDF</w:t>
+      </w:r>
+      <w:r>
+        <w:t>.</w:t>
       </w:r>
     </w:p>
     <w:p>
@@ -1483,10 +1475,13 @@
         <w:spacing w:before="0" w:line="240" w:lineRule="auto"/>
       </w:pPr>
       <w:r>
-        <w:t>El invitado</w:t>
-      </w:r>
-      <w:r>
-        <w:t xml:space="preserve"> visualiza el programa </w:t>
+        <w:t xml:space="preserve">La aplicación descarga y muestra </w:t>
+      </w:r>
+      <w:r>
+        <w:t xml:space="preserve">el programa </w:t>
+      </w:r>
+      <w:r>
+        <w:t xml:space="preserve">PDF </w:t>
       </w:r>
       <w:r>
         <w:t>seleccionado</w:t>
@@ -1608,8 +1603,6 @@
       <w:r>
         <w:t xml:space="preserve">. </w:t>
       </w:r>
-      <w:bookmarkStart w:id="15" w:name="_GoBack"/>
-      <w:bookmarkEnd w:id="15"/>
     </w:p>
     <w:p>
       <w:pPr>
@@ -1660,16 +1653,16 @@
       <w:pPr>
         <w:pStyle w:val="PSI-Ttulo1"/>
       </w:pPr>
-      <w:bookmarkStart w:id="16" w:name="_Toc228206481"/>
-      <w:bookmarkStart w:id="17" w:name="_Toc234686586"/>
-      <w:bookmarkStart w:id="18" w:name="_Toc52887710"/>
+      <w:bookmarkStart w:id="15" w:name="_Toc228206481"/>
+      <w:bookmarkStart w:id="16" w:name="_Toc234686586"/>
+      <w:bookmarkStart w:id="17" w:name="_Toc52887710"/>
       <w:r>
         <w:lastRenderedPageBreak/>
         <w:t>Diagramas Asociados</w:t>
       </w:r>
+      <w:bookmarkEnd w:id="15"/>
       <w:bookmarkEnd w:id="16"/>
       <w:bookmarkEnd w:id="17"/>
-      <w:bookmarkEnd w:id="18"/>
     </w:p>
     <w:p>
       <w:pPr>
@@ -1680,11 +1673,11 @@
       <w:pPr>
         <w:pStyle w:val="PSI-Ttulo2"/>
       </w:pPr>
-      <w:bookmarkStart w:id="19" w:name="_Toc52887711"/>
+      <w:bookmarkStart w:id="18" w:name="_Toc52887711"/>
       <w:r>
         <w:t>Diagrama de Casos de Uso</w:t>
       </w:r>
-      <w:bookmarkEnd w:id="19"/>
+      <w:bookmarkEnd w:id="18"/>
     </w:p>
     <w:p>
       <w:pPr>
@@ -1703,7 +1696,7 @@
           <w:lang w:eastAsia="es-AR"/>
         </w:rPr>
         <w:drawing>
-          <wp:inline distT="0" distB="0" distL="0" distR="0">
+          <wp:inline distT="0" distB="0" distL="0" distR="0" wp14:anchorId="0CC55371" wp14:editId="091EDC6A">
             <wp:extent cx="4600575" cy="1419225"/>
             <wp:effectExtent l="19050" t="0" r="9525" b="0"/>
             <wp:docPr id="7" name="Imagen 1" descr="C:\xampp\htdocs\vaspa\Aplicación Movil\Diagramas de CU individuales - App Móvil\Diagrama de Casos de Uso - Visualizar Programa - App Móvil.jpg"/>
@@ -1757,123 +1750,12 @@
     </w:p>
     <w:p>
       <w:pPr>
-        <w:pStyle w:val="PSI-Comentario"/>
-        <w:jc w:val="center"/>
-      </w:pPr>
-    </w:p>
-    <w:p>
-      <w:pPr>
-        <w:pStyle w:val="PSI-Ttulo2"/>
-      </w:pPr>
-      <w:bookmarkStart w:id="20" w:name="_Toc52887712"/>
-      <w:r>
-        <w:t>Diagrama de Secuencia</w:t>
-      </w:r>
-      <w:bookmarkEnd w:id="20"/>
-    </w:p>
-    <w:p>
-      <w:pPr>
-        <w:pStyle w:val="PSI-Comentario"/>
-      </w:pPr>
-      <w:r>
-        <w:t>[</w:t>
-      </w:r>
-      <w:r>
-        <w:t xml:space="preserve">En el </w:t>
-      </w:r>
-      <w:r>
-        <w:rPr>
-          <w:rFonts w:ascii="Garamond-Italic" w:hAnsi="Garamond-Italic" w:cs="Garamond-Italic"/>
-          <w:iCs/>
-        </w:rPr>
-        <w:t xml:space="preserve">diagrama de secuencia </w:t>
-      </w:r>
-      <w:r>
-        <w:t xml:space="preserve">se muestra la interacción de los objetos que componen un sistema de forma temporal. </w:t>
-      </w:r>
-    </w:p>
-    <w:p>
-      <w:pPr>
-        <w:pStyle w:val="PSI-Comentario"/>
-      </w:pPr>
-      <w:r>
-        <w:t>Un diagrama de secuencia muestra la interacción de un conjunto de objetos en una aplicación a través del tiempo y se modela para cada método de la clase</w:t>
-      </w:r>
-      <w:r>
-        <w:t>]</w:t>
-      </w:r>
-    </w:p>
-    <w:p>
-      <w:pPr>
-        <w:pStyle w:val="PSI-Normal"/>
-        <w:jc w:val="center"/>
-      </w:pPr>
-      <w:r>
-        <w:rPr>
-          <w:noProof/>
-          <w:lang w:eastAsia="es-AR"/>
-        </w:rPr>
-        <w:drawing>
-          <wp:inline distT="0" distB="0" distL="0" distR="0">
-            <wp:extent cx="5137741" cy="2946377"/>
-            <wp:effectExtent l="19050" t="0" r="5759" b="0"/>
-            <wp:docPr id="2" name="Imagen 4"/>
-            <wp:cNvGraphicFramePr>
-              <a:graphicFrameLocks xmlns:a="http://schemas.openxmlformats.org/drawingml/2006/main" noChangeAspect="1"/>
-            </wp:cNvGraphicFramePr>
-            <a:graphic xmlns:a="http://schemas.openxmlformats.org/drawingml/2006/main">
-              <a:graphicData uri="http://schemas.openxmlformats.org/drawingml/2006/picture">
-                <pic:pic xmlns:pic="http://schemas.openxmlformats.org/drawingml/2006/picture">
-                  <pic:nvPicPr>
-                    <pic:cNvPr id="0" name="Picture 4"/>
-                    <pic:cNvPicPr>
-                      <a:picLocks noChangeAspect="1" noChangeArrowheads="1"/>
-                    </pic:cNvPicPr>
-                  </pic:nvPicPr>
-                  <pic:blipFill>
-                    <a:blip r:embed="rId12" cstate="print"/>
-                    <a:srcRect/>
-                    <a:stretch>
-                      <a:fillRect/>
-                    </a:stretch>
-                  </pic:blipFill>
-                  <pic:spPr bwMode="auto">
-                    <a:xfrm>
-                      <a:off x="0" y="0"/>
-                      <a:ext cx="5148179" cy="2952363"/>
-                    </a:xfrm>
-                    <a:prstGeom prst="rect">
-                      <a:avLst/>
-                    </a:prstGeom>
-                    <a:noFill/>
-                    <a:ln w="9525">
-                      <a:noFill/>
-                      <a:miter lim="800000"/>
-                      <a:headEnd/>
-                      <a:tailEnd/>
-                    </a:ln>
-                  </pic:spPr>
-                </pic:pic>
-              </a:graphicData>
-            </a:graphic>
-          </wp:inline>
-        </w:drawing>
-      </w:r>
-    </w:p>
-    <w:p>
-      <w:pPr>
-        <w:pStyle w:val="PSI-Normal"/>
-        <w:jc w:val="center"/>
-      </w:pPr>
-    </w:p>
-    <w:p>
-      <w:pPr>
         <w:pStyle w:val="PSI-Ttulo1"/>
       </w:pPr>
     </w:p>
     <w:sectPr>
-      <w:headerReference w:type="default" r:id="rId13"/>
-      <w:footerReference w:type="default" r:id="rId14"/>
+      <w:headerReference w:type="default" r:id="rId12"/>
+      <w:footerReference w:type="default" r:id="rId13"/>
       <w:pgSz w:w="11906" w:h="16838"/>
       <w:pgMar w:top="1535" w:right="1701" w:bottom="1417" w:left="1701" w:header="567" w:footer="572" w:gutter="0"/>
       <w:cols w:space="708"/>
@@ -1885,7 +1767,7 @@
 </file>
 
 <file path=word/endnotes.xml><?xml version="1.0" encoding="utf-8"?>
-<w:endnotes xmlns:ve="http://schemas.openxmlformats.org/markup-compatibility/2006" xmlns:o="urn:schemas-microsoft-com:office:office" xmlns:r="http://schemas.openxmlformats.org/officeDocument/2006/relationships" xmlns:m="http://schemas.openxmlformats.org/officeDocument/2006/math" xmlns:v="urn:schemas-microsoft-com:vml" xmlns:wp="http://schemas.openxmlformats.org/drawingml/2006/wordprocessingDrawing" xmlns:w10="urn:schemas-microsoft-com:office:word" xmlns:w="http://schemas.openxmlformats.org/wordprocessingml/2006/main" xmlns:wne="http://schemas.microsoft.com/office/word/2006/wordml">
+<w:endnotes xmlns:wpc="http://schemas.microsoft.com/office/word/2010/wordprocessingCanvas" xmlns:cx="http://schemas.microsoft.com/office/drawing/2014/chartex" xmlns:cx1="http://schemas.microsoft.com/office/drawing/2015/9/8/chartex" xmlns:cx2="http://schemas.microsoft.com/office/drawing/2015/10/21/chartex" xmlns:cx3="http://schemas.microsoft.com/office/drawing/2016/5/9/chartex" xmlns:cx4="http://schemas.microsoft.com/office/drawing/2016/5/10/chartex" xmlns:cx5="http://schemas.microsoft.com/office/drawing/2016/5/11/chartex" xmlns:cx6="http://schemas.microsoft.com/office/drawing/2016/5/12/chartex" xmlns:cx7="http://schemas.microsoft.com/office/drawing/2016/5/13/chartex" xmlns:cx8="http://schemas.microsoft.com/office/drawing/2016/5/14/chartex" xmlns:mc="http://schemas.openxmlformats.org/markup-compatibility/2006" xmlns:aink="http://schemas.microsoft.com/office/drawing/2016/ink" xmlns:am3d="http://schemas.microsoft.com/office/drawing/2017/model3d" xmlns:o="urn:schemas-microsoft-com:office:office" xmlns:r="http://schemas.openxmlformats.org/officeDocument/2006/relationships" xmlns:m="http://schemas.openxmlformats.org/officeDocument/2006/math" xmlns:v="urn:schemas-microsoft-com:vml" xmlns:wp14="http://schemas.microsoft.com/office/word/2010/wordprocessingDrawing" xmlns:wp="http://schemas.openxmlformats.org/drawingml/2006/wordprocessingDrawing" xmlns:w10="urn:schemas-microsoft-com:office:word" xmlns:w="http://schemas.openxmlformats.org/wordprocessingml/2006/main" xmlns:w14="http://schemas.microsoft.com/office/word/2010/wordml" xmlns:w15="http://schemas.microsoft.com/office/word/2012/wordml" xmlns:w16cex="http://schemas.microsoft.com/office/word/2018/wordml/cex" xmlns:w16cid="http://schemas.microsoft.com/office/word/2016/wordml/cid" xmlns:w16="http://schemas.microsoft.com/office/word/2018/wordml" xmlns:w16se="http://schemas.microsoft.com/office/word/2015/wordml/symex" xmlns:wpg="http://schemas.microsoft.com/office/word/2010/wordprocessingGroup" xmlns:wpi="http://schemas.microsoft.com/office/word/2010/wordprocessingInk" xmlns:wne="http://schemas.microsoft.com/office/word/2006/wordml" xmlns:wps="http://schemas.microsoft.com/office/word/2010/wordprocessingShape" mc:Ignorable="w14 w15 w16se w16cid w16 w16cex wp14">
   <w:endnote w:type="separator" w:id="-1">
     <w:p>
       <w:pPr>
@@ -1912,7 +1794,7 @@
 </file>
 
 <file path=word/footer1.xml><?xml version="1.0" encoding="utf-8"?>
-<w:ftr xmlns:ve="http://schemas.openxmlformats.org/markup-compatibility/2006" xmlns:o="urn:schemas-microsoft-com:office:office" xmlns:r="http://schemas.openxmlformats.org/officeDocument/2006/relationships" xmlns:m="http://schemas.openxmlformats.org/officeDocument/2006/math" xmlns:v="urn:schemas-microsoft-com:vml" xmlns:wp="http://schemas.openxmlformats.org/drawingml/2006/wordprocessingDrawing" xmlns:w10="urn:schemas-microsoft-com:office:word" xmlns:w="http://schemas.openxmlformats.org/wordprocessingml/2006/main" xmlns:wne="http://schemas.microsoft.com/office/word/2006/wordml">
+<w:ftr xmlns:wpc="http://schemas.microsoft.com/office/word/2010/wordprocessingCanvas" xmlns:cx="http://schemas.microsoft.com/office/drawing/2014/chartex" xmlns:cx1="http://schemas.microsoft.com/office/drawing/2015/9/8/chartex" xmlns:cx2="http://schemas.microsoft.com/office/drawing/2015/10/21/chartex" xmlns:cx3="http://schemas.microsoft.com/office/drawing/2016/5/9/chartex" xmlns:cx4="http://schemas.microsoft.com/office/drawing/2016/5/10/chartex" xmlns:cx5="http://schemas.microsoft.com/office/drawing/2016/5/11/chartex" xmlns:cx6="http://schemas.microsoft.com/office/drawing/2016/5/12/chartex" xmlns:cx7="http://schemas.microsoft.com/office/drawing/2016/5/13/chartex" xmlns:cx8="http://schemas.microsoft.com/office/drawing/2016/5/14/chartex" xmlns:mc="http://schemas.openxmlformats.org/markup-compatibility/2006" xmlns:aink="http://schemas.microsoft.com/office/drawing/2016/ink" xmlns:am3d="http://schemas.microsoft.com/office/drawing/2017/model3d" xmlns:o="urn:schemas-microsoft-com:office:office" xmlns:r="http://schemas.openxmlformats.org/officeDocument/2006/relationships" xmlns:m="http://schemas.openxmlformats.org/officeDocument/2006/math" xmlns:v="urn:schemas-microsoft-com:vml" xmlns:wp14="http://schemas.microsoft.com/office/word/2010/wordprocessingDrawing" xmlns:wp="http://schemas.openxmlformats.org/drawingml/2006/wordprocessingDrawing" xmlns:w10="urn:schemas-microsoft-com:office:word" xmlns:w="http://schemas.openxmlformats.org/wordprocessingml/2006/main" xmlns:w14="http://schemas.microsoft.com/office/word/2010/wordml" xmlns:w15="http://schemas.microsoft.com/office/word/2012/wordml" xmlns:w16cex="http://schemas.microsoft.com/office/word/2018/wordml/cex" xmlns:w16cid="http://schemas.microsoft.com/office/word/2016/wordml/cid" xmlns:w16="http://schemas.microsoft.com/office/word/2018/wordml" xmlns:w16se="http://schemas.microsoft.com/office/word/2015/wordml/symex" xmlns:wpg="http://schemas.microsoft.com/office/word/2010/wordprocessingGroup" xmlns:wpi="http://schemas.microsoft.com/office/word/2010/wordprocessingInk" xmlns:wne="http://schemas.microsoft.com/office/word/2006/wordml" xmlns:wps="http://schemas.microsoft.com/office/word/2010/wordprocessingShape" mc:Ignorable="w14 w15 w16se w16cid w16 w16cex wp14">
   <w:p>
     <w:pPr>
       <w:tabs>
@@ -1926,6 +1808,7 @@
         <w:dataBinding w:prefixMappings="xmlns:ns0='http://schemas.openxmlformats.org/officeDocument/2006/extended-properties' " w:xpath="/ns0:Properties[1]/ns0:Company[1]" w:storeItemID="{6668398D-A668-4E3E-A5EB-62B293D839F1}"/>
         <w:text/>
       </w:sdtPr>
+      <w:sdtEndPr/>
       <w:sdtContent>
         <w:r>
           <w:rPr>
@@ -1940,7 +1823,7 @@
         <w:noProof/>
         <w:lang w:eastAsia="es-ES"/>
       </w:rPr>
-      <w:pict>
+      <w:pict w14:anchorId="2236CF95">
         <v:group id="_x0000_s2075" style="position:absolute;left:0;text-align:left;margin-left:0;margin-top:0;width:611.15pt;height:64.75pt;flip:y;z-index:251676672;mso-width-percent:1000;mso-height-percent:900;mso-position-horizontal:center;mso-position-horizontal-relative:page;mso-position-vertical:bottom;mso-position-vertical-relative:page;mso-width-percent:1000;mso-height-percent:900;mso-height-relative:bottom-margin-area" coordorigin="8,9" coordsize="15823,1439" o:allowincell="f">
           <v:shapetype id="_x0000_t32" coordsize="21600,21600" o:spt="32" o:oned="t" path="m,l21600,21600e" filled="f">
             <v:path arrowok="t" fillok="f" o:connecttype="none"/>
@@ -1957,7 +1840,7 @@
         <w:noProof/>
         <w:lang w:eastAsia="es-ES"/>
       </w:rPr>
-      <w:pict>
+      <w:pict w14:anchorId="2BC65548">
         <v:rect id="_x0000_s2074" style="position:absolute;left:0;text-align:left;margin-left:0;margin-top:0;width:7.15pt;height:63.95pt;z-index:251675648;mso-height-percent:900;mso-position-horizontal:center;mso-position-horizontal-relative:left-margin-area;mso-position-vertical:bottom;mso-position-vertical-relative:page;mso-height-percent:900;mso-height-relative:bottom-margin-area" fillcolor="#4bacc6 [3208]" strokecolor="#205867 [1608]">
           <w10:wrap anchorx="margin" anchory="page"/>
         </v:rect>
@@ -1971,6 +1854,7 @@
           <w:docPartUnique/>
         </w:docPartObj>
       </w:sdtPr>
+      <w:sdtEndPr/>
       <w:sdtContent>
         <w:r>
           <w:tab/>
@@ -2068,7 +1952,7 @@
         <w:noProof/>
         <w:lang w:eastAsia="zh-TW"/>
       </w:rPr>
-      <w:pict>
+      <w:pict w14:anchorId="72C26FF0">
         <v:rect id="_x0000_s2059" style="position:absolute;left:0;text-align:left;margin-left:0;margin-top:0;width:7.15pt;height:63.95pt;z-index:251670528;mso-height-percent:900;mso-position-horizontal:center;mso-position-horizontal-relative:right-margin-area;mso-position-vertical:bottom;mso-position-vertical-relative:page;mso-height-percent:900;mso-height-relative:bottom-margin-area" fillcolor="#4bacc6 [3208]" strokecolor="#205867 [1608]">
           <w10:wrap anchorx="page" anchory="page"/>
         </v:rect>
@@ -2082,6 +1966,7 @@
       <w:dataBinding w:prefixMappings="xmlns:ns0='http://purl.org/dc/elements/1.1/' xmlns:ns1='http://schemas.openxmlformats.org/package/2006/metadata/core-properties' " w:xpath="/ns1:coreProperties[1]/ns0:creator[1]" w:storeItemID="{6C3C8BC8-F283-45AE-878A-BAB7291924A1}"/>
       <w:text/>
     </w:sdtPr>
+    <w:sdtEndPr/>
     <w:sdtContent>
       <w:p>
         <w:pPr>
@@ -2091,10 +1976,15 @@
           <w:spacing w:before="0"/>
         </w:pPr>
         <w:r>
-          <w:rPr>
-            <w:lang w:val="es-AR"/>
-          </w:rPr>
-          <w:t>Nicolás Sartini</w:t>
+          <w:t xml:space="preserve">Nicolás </w:t>
+        </w:r>
+        <w:proofErr w:type="spellStart"/>
+        <w:r>
+          <w:t>Sartini</w:t>
+        </w:r>
+        <w:proofErr w:type="spellEnd"/>
+        <w:r>
+          <w:t xml:space="preserve"> – Fabricio González</w:t>
         </w:r>
       </w:p>
     </w:sdtContent>
@@ -2103,7 +1993,7 @@
 </file>
 
 <file path=word/footnotes.xml><?xml version="1.0" encoding="utf-8"?>
-<w:footnotes xmlns:ve="http://schemas.openxmlformats.org/markup-compatibility/2006" xmlns:o="urn:schemas-microsoft-com:office:office" xmlns:r="http://schemas.openxmlformats.org/officeDocument/2006/relationships" xmlns:m="http://schemas.openxmlformats.org/officeDocument/2006/math" xmlns:v="urn:schemas-microsoft-com:vml" xmlns:wp="http://schemas.openxmlformats.org/drawingml/2006/wordprocessingDrawing" xmlns:w10="urn:schemas-microsoft-com:office:word" xmlns:w="http://schemas.openxmlformats.org/wordprocessingml/2006/main" xmlns:wne="http://schemas.microsoft.com/office/word/2006/wordml">
+<w:footnotes xmlns:wpc="http://schemas.microsoft.com/office/word/2010/wordprocessingCanvas" xmlns:cx="http://schemas.microsoft.com/office/drawing/2014/chartex" xmlns:cx1="http://schemas.microsoft.com/office/drawing/2015/9/8/chartex" xmlns:cx2="http://schemas.microsoft.com/office/drawing/2015/10/21/chartex" xmlns:cx3="http://schemas.microsoft.com/office/drawing/2016/5/9/chartex" xmlns:cx4="http://schemas.microsoft.com/office/drawing/2016/5/10/chartex" xmlns:cx5="http://schemas.microsoft.com/office/drawing/2016/5/11/chartex" xmlns:cx6="http://schemas.microsoft.com/office/drawing/2016/5/12/chartex" xmlns:cx7="http://schemas.microsoft.com/office/drawing/2016/5/13/chartex" xmlns:cx8="http://schemas.microsoft.com/office/drawing/2016/5/14/chartex" xmlns:mc="http://schemas.openxmlformats.org/markup-compatibility/2006" xmlns:aink="http://schemas.microsoft.com/office/drawing/2016/ink" xmlns:am3d="http://schemas.microsoft.com/office/drawing/2017/model3d" xmlns:o="urn:schemas-microsoft-com:office:office" xmlns:r="http://schemas.openxmlformats.org/officeDocument/2006/relationships" xmlns:m="http://schemas.openxmlformats.org/officeDocument/2006/math" xmlns:v="urn:schemas-microsoft-com:vml" xmlns:wp14="http://schemas.microsoft.com/office/word/2010/wordprocessingDrawing" xmlns:wp="http://schemas.openxmlformats.org/drawingml/2006/wordprocessingDrawing" xmlns:w10="urn:schemas-microsoft-com:office:word" xmlns:w="http://schemas.openxmlformats.org/wordprocessingml/2006/main" xmlns:w14="http://schemas.microsoft.com/office/word/2010/wordml" xmlns:w15="http://schemas.microsoft.com/office/word/2012/wordml" xmlns:w16cex="http://schemas.microsoft.com/office/word/2018/wordml/cex" xmlns:w16cid="http://schemas.microsoft.com/office/word/2016/wordml/cid" xmlns:w16="http://schemas.microsoft.com/office/word/2018/wordml" xmlns:w16se="http://schemas.microsoft.com/office/word/2015/wordml/symex" xmlns:wpg="http://schemas.microsoft.com/office/word/2010/wordprocessingGroup" xmlns:wpi="http://schemas.microsoft.com/office/word/2010/wordprocessingInk" xmlns:wne="http://schemas.microsoft.com/office/word/2006/wordml" xmlns:wps="http://schemas.microsoft.com/office/word/2010/wordprocessingShape" mc:Ignorable="w14 w15 w16se w16cid w16 w16cex wp14">
   <w:footnote w:type="separator" w:id="-1">
     <w:p>
       <w:pPr>
@@ -2130,7 +2020,7 @@
 </file>
 
 <file path=word/header1.xml><?xml version="1.0" encoding="utf-8"?>
-<w:hdr xmlns:ve="http://schemas.openxmlformats.org/markup-compatibility/2006" xmlns:o="urn:schemas-microsoft-com:office:office" xmlns:r="http://schemas.openxmlformats.org/officeDocument/2006/relationships" xmlns:m="http://schemas.openxmlformats.org/officeDocument/2006/math" xmlns:v="urn:schemas-microsoft-com:vml" xmlns:wp="http://schemas.openxmlformats.org/drawingml/2006/wordprocessingDrawing" xmlns:w10="urn:schemas-microsoft-com:office:word" xmlns:w="http://schemas.openxmlformats.org/wordprocessingml/2006/main" xmlns:wne="http://schemas.microsoft.com/office/word/2006/wordml">
+<w:hdr xmlns:wpc="http://schemas.microsoft.com/office/word/2010/wordprocessingCanvas" xmlns:cx="http://schemas.microsoft.com/office/drawing/2014/chartex" xmlns:cx1="http://schemas.microsoft.com/office/drawing/2015/9/8/chartex" xmlns:cx2="http://schemas.microsoft.com/office/drawing/2015/10/21/chartex" xmlns:cx3="http://schemas.microsoft.com/office/drawing/2016/5/9/chartex" xmlns:cx4="http://schemas.microsoft.com/office/drawing/2016/5/10/chartex" xmlns:cx5="http://schemas.microsoft.com/office/drawing/2016/5/11/chartex" xmlns:cx6="http://schemas.microsoft.com/office/drawing/2016/5/12/chartex" xmlns:cx7="http://schemas.microsoft.com/office/drawing/2016/5/13/chartex" xmlns:cx8="http://schemas.microsoft.com/office/drawing/2016/5/14/chartex" xmlns:mc="http://schemas.openxmlformats.org/markup-compatibility/2006" xmlns:aink="http://schemas.microsoft.com/office/drawing/2016/ink" xmlns:am3d="http://schemas.microsoft.com/office/drawing/2017/model3d" xmlns:o="urn:schemas-microsoft-com:office:office" xmlns:r="http://schemas.openxmlformats.org/officeDocument/2006/relationships" xmlns:m="http://schemas.openxmlformats.org/officeDocument/2006/math" xmlns:v="urn:schemas-microsoft-com:vml" xmlns:wp14="http://schemas.microsoft.com/office/word/2010/wordprocessingDrawing" xmlns:wp="http://schemas.openxmlformats.org/drawingml/2006/wordprocessingDrawing" xmlns:w10="urn:schemas-microsoft-com:office:word" xmlns:w="http://schemas.openxmlformats.org/wordprocessingml/2006/main" xmlns:w14="http://schemas.microsoft.com/office/word/2010/wordml" xmlns:w15="http://schemas.microsoft.com/office/word/2012/wordml" xmlns:w16cex="http://schemas.microsoft.com/office/word/2018/wordml/cex" xmlns:w16cid="http://schemas.microsoft.com/office/word/2016/wordml/cid" xmlns:w16="http://schemas.microsoft.com/office/word/2018/wordml" xmlns:w16se="http://schemas.microsoft.com/office/word/2015/wordml/symex" xmlns:wpg="http://schemas.microsoft.com/office/word/2010/wordprocessingGroup" xmlns:wpi="http://schemas.microsoft.com/office/word/2010/wordprocessingInk" xmlns:wne="http://schemas.microsoft.com/office/word/2006/wordml" xmlns:wps="http://schemas.microsoft.com/office/word/2010/wordprocessingShape" mc:Ignorable="w14 w15 w16se w16cid w16 w16cex wp14">
   <w:sdt>
     <w:sdtPr>
       <w:rPr>
@@ -2141,6 +2031,7 @@
       <w:dataBinding w:prefixMappings="xmlns:ns0='http://schemas.openxmlformats.org/package/2006/metadata/core-properties' xmlns:ns1='http://purl.org/dc/elements/1.1/'" w:xpath="/ns0:coreProperties[1]/ns1:title[1]" w:storeItemID="{6C3C8BC8-F283-45AE-878A-BAB7291924A1}"/>
       <w:text/>
     </w:sdtPr>
+    <w:sdtEndPr/>
     <w:sdtContent>
       <w:p>
         <w:pPr>
@@ -2152,25 +2043,8 @@
         <w:r>
           <w:rPr>
             <w:rFonts w:asciiTheme="majorHAnsi" w:eastAsiaTheme="majorEastAsia" w:hAnsiTheme="majorHAnsi" w:cstheme="majorBidi"/>
-            <w:lang w:val="es-AR"/>
           </w:rPr>
-          <w:t xml:space="preserve">Caso de Uso [Visualizar Programa] - </w:t>
-        </w:r>
-        <w:proofErr w:type="spellStart"/>
-        <w:r>
-          <w:rPr>
-            <w:rFonts w:asciiTheme="majorHAnsi" w:eastAsiaTheme="majorEastAsia" w:hAnsiTheme="majorHAnsi" w:cstheme="majorBidi"/>
-            <w:lang w:val="es-AR"/>
-          </w:rPr>
-          <w:t>App</w:t>
-        </w:r>
-        <w:proofErr w:type="spellEnd"/>
-        <w:r>
-          <w:rPr>
-            <w:rFonts w:asciiTheme="majorHAnsi" w:eastAsiaTheme="majorEastAsia" w:hAnsiTheme="majorHAnsi" w:cstheme="majorBidi"/>
-            <w:lang w:val="es-AR"/>
-          </w:rPr>
-          <w:t>. Móvil</w:t>
+          <w:t>Caso de Uso Visualizar Programa - App. Móvil</w:t>
         </w:r>
       </w:p>
     </w:sdtContent>
@@ -2197,7 +2071,7 @@
         <w:lang w:val="es-AR" w:eastAsia="es-AR"/>
       </w:rPr>
       <w:drawing>
-        <wp:anchor distT="0" distB="0" distL="114300" distR="114300" simplePos="0" relativeHeight="251684864" behindDoc="0" locked="0" layoutInCell="1" allowOverlap="1">
+        <wp:anchor distT="0" distB="0" distL="114300" distR="114300" simplePos="0" relativeHeight="251684864" behindDoc="0" locked="0" layoutInCell="1" allowOverlap="1" wp14:anchorId="07D38E1E" wp14:editId="59FFC381">
           <wp:simplePos x="0" y="0"/>
           <wp:positionH relativeFrom="margin">
             <wp:posOffset>5234940</wp:posOffset>
@@ -2248,7 +2122,7 @@
         <w:lang w:val="es-AR" w:eastAsia="es-AR"/>
       </w:rPr>
       <w:drawing>
-        <wp:anchor distT="0" distB="0" distL="114300" distR="114300" simplePos="0" relativeHeight="251682816" behindDoc="0" locked="0" layoutInCell="1" allowOverlap="1">
+        <wp:anchor distT="0" distB="0" distL="114300" distR="114300" simplePos="0" relativeHeight="251682816" behindDoc="0" locked="0" layoutInCell="1" allowOverlap="1" wp14:anchorId="43FC04F4" wp14:editId="3656DD5B">
           <wp:simplePos x="0" y="0"/>
           <wp:positionH relativeFrom="margin">
             <wp:posOffset>-470535</wp:posOffset>
@@ -2298,7 +2172,7 @@
         <w:szCs w:val="36"/>
         <w:lang w:eastAsia="es-ES"/>
       </w:rPr>
-      <w:pict>
+      <w:pict w14:anchorId="3D76C84C">
         <v:rect id="_x0000_s2089" style="position:absolute;margin-left:38.9pt;margin-top:0;width:7.15pt;height:62.9pt;z-index:251680768;mso-height-percent:900;mso-position-horizontal-relative:left-margin-area;mso-position-vertical-relative:page;mso-height-percent:900;mso-height-relative:bottom-margin-area" fillcolor="#4bacc6 [3208]" strokecolor="#205867 [1608]">
           <w10:wrap anchorx="margin" anchory="page"/>
         </v:rect>
@@ -2311,7 +2185,7 @@
         <w:szCs w:val="36"/>
         <w:lang w:eastAsia="es-ES"/>
       </w:rPr>
-      <w:pict>
+      <w:pict w14:anchorId="10EED617">
         <v:rect id="_x0000_s2082" style="position:absolute;margin-left:549.2pt;margin-top:0;width:7.15pt;height:62.95pt;z-index:251678720;mso-height-percent:900;mso-position-horizontal-relative:left-margin-area;mso-position-vertical-relative:page;mso-height-percent:900;mso-height-relative:bottom-margin-area" fillcolor="#4bacc6 [3208]" strokecolor="#205867 [1608]">
           <w10:wrap anchorx="margin" anchory="page"/>
         </v:rect>
@@ -2324,7 +2198,7 @@
         <w:szCs w:val="36"/>
         <w:lang w:eastAsia="es-ES"/>
       </w:rPr>
-      <w:pict>
+      <w:pict w14:anchorId="3597F8F6">
         <v:group id="_x0000_s2083" style="position:absolute;margin-left:0;margin-top:0;width:594.45pt;height:64.2pt;z-index:251679744;mso-width-percent:1000;mso-position-horizontal:center;mso-position-horizontal-relative:page;mso-position-vertical:top;mso-position-vertical-relative:page;mso-width-percent:1000;mso-height-relative:top-margin-area" coordorigin="8,9" coordsize="15823,1439">
           <v:shapetype id="_x0000_t32" coordsize="21600,21600" o:spt="32" o:oned="t" path="m,l21600,21600e" filled="f">
             <v:path arrowok="t" fillok="f" o:connecttype="none"/>
@@ -2347,6 +2221,7 @@
         <w:dataBinding w:prefixMappings="xmlns:ns0='http://schemas.openxmlformats.org/package/2006/metadata/core-properties' xmlns:ns1='http://purl.org/dc/elements/1.1/'" w:xpath="/ns0:coreProperties[1]/ns1:subject[1]" w:storeItemID="{6C3C8BC8-F283-45AE-878A-BAB7291924A1}"/>
         <w:text/>
       </w:sdtPr>
+      <w:sdtEndPr/>
       <w:sdtContent>
         <w:r>
           <w:rPr>
@@ -2370,8 +2245,8 @@
 </file>
 
 <file path=word/numbering.xml><?xml version="1.0" encoding="utf-8"?>
-<w:numbering xmlns:ve="http://schemas.openxmlformats.org/markup-compatibility/2006" xmlns:o="urn:schemas-microsoft-com:office:office" xmlns:r="http://schemas.openxmlformats.org/officeDocument/2006/relationships" xmlns:m="http://schemas.openxmlformats.org/officeDocument/2006/math" xmlns:v="urn:schemas-microsoft-com:vml" xmlns:wp="http://schemas.openxmlformats.org/drawingml/2006/wordprocessingDrawing" xmlns:w10="urn:schemas-microsoft-com:office:word" xmlns:w="http://schemas.openxmlformats.org/wordprocessingml/2006/main" xmlns:wne="http://schemas.microsoft.com/office/word/2006/wordml">
-  <w:abstractNum w:abstractNumId="0">
+<w:numbering xmlns:wpc="http://schemas.microsoft.com/office/word/2010/wordprocessingCanvas" xmlns:cx="http://schemas.microsoft.com/office/drawing/2014/chartex" xmlns:cx1="http://schemas.microsoft.com/office/drawing/2015/9/8/chartex" xmlns:cx2="http://schemas.microsoft.com/office/drawing/2015/10/21/chartex" xmlns:cx3="http://schemas.microsoft.com/office/drawing/2016/5/9/chartex" xmlns:cx4="http://schemas.microsoft.com/office/drawing/2016/5/10/chartex" xmlns:cx5="http://schemas.microsoft.com/office/drawing/2016/5/11/chartex" xmlns:cx6="http://schemas.microsoft.com/office/drawing/2016/5/12/chartex" xmlns:cx7="http://schemas.microsoft.com/office/drawing/2016/5/13/chartex" xmlns:cx8="http://schemas.microsoft.com/office/drawing/2016/5/14/chartex" xmlns:mc="http://schemas.openxmlformats.org/markup-compatibility/2006" xmlns:aink="http://schemas.microsoft.com/office/drawing/2016/ink" xmlns:am3d="http://schemas.microsoft.com/office/drawing/2017/model3d" xmlns:o="urn:schemas-microsoft-com:office:office" xmlns:r="http://schemas.openxmlformats.org/officeDocument/2006/relationships" xmlns:m="http://schemas.openxmlformats.org/officeDocument/2006/math" xmlns:v="urn:schemas-microsoft-com:vml" xmlns:wp14="http://schemas.microsoft.com/office/word/2010/wordprocessingDrawing" xmlns:wp="http://schemas.openxmlformats.org/drawingml/2006/wordprocessingDrawing" xmlns:w10="urn:schemas-microsoft-com:office:word" xmlns:w="http://schemas.openxmlformats.org/wordprocessingml/2006/main" xmlns:w14="http://schemas.microsoft.com/office/word/2010/wordml" xmlns:w15="http://schemas.microsoft.com/office/word/2012/wordml" xmlns:w16cex="http://schemas.microsoft.com/office/word/2018/wordml/cex" xmlns:w16cid="http://schemas.microsoft.com/office/word/2016/wordml/cid" xmlns:w16="http://schemas.microsoft.com/office/word/2018/wordml" xmlns:w16se="http://schemas.microsoft.com/office/word/2015/wordml/symex" xmlns:wpg="http://schemas.microsoft.com/office/word/2010/wordprocessingGroup" xmlns:wpi="http://schemas.microsoft.com/office/word/2010/wordprocessingInk" xmlns:wne="http://schemas.microsoft.com/office/word/2006/wordml" xmlns:wps="http://schemas.microsoft.com/office/word/2010/wordprocessingShape" mc:Ignorable="w14 w15 w16se w16cid w16 w16cex wp14">
+  <w:abstractNum w:abstractNumId="0" w15:restartNumberingAfterBreak="0">
     <w:nsid w:val="00000003"/>
     <w:multiLevelType w:val="multilevel"/>
     <w:tmpl w:val="00000003"/>
@@ -2529,7 +2404,7 @@
       </w:rPr>
     </w:lvl>
   </w:abstractNum>
-  <w:abstractNum w:abstractNumId="1">
+  <w:abstractNum w:abstractNumId="1" w15:restartNumberingAfterBreak="0">
     <w:nsid w:val="00000004"/>
     <w:multiLevelType w:val="multilevel"/>
     <w:tmpl w:val="796A7516"/>
@@ -2687,7 +2562,7 @@
       </w:rPr>
     </w:lvl>
   </w:abstractNum>
-  <w:abstractNum w:abstractNumId="2">
+  <w:abstractNum w:abstractNumId="2" w15:restartNumberingAfterBreak="0">
     <w:nsid w:val="00000005"/>
     <w:multiLevelType w:val="multilevel"/>
     <w:tmpl w:val="00000005"/>
@@ -2845,7 +2720,7 @@
       </w:rPr>
     </w:lvl>
   </w:abstractNum>
-  <w:abstractNum w:abstractNumId="3">
+  <w:abstractNum w:abstractNumId="3" w15:restartNumberingAfterBreak="0">
     <w:nsid w:val="00000006"/>
     <w:multiLevelType w:val="multilevel"/>
     <w:tmpl w:val="00000006"/>
@@ -3003,7 +2878,7 @@
       </w:rPr>
     </w:lvl>
   </w:abstractNum>
-  <w:abstractNum w:abstractNumId="4">
+  <w:abstractNum w:abstractNumId="4" w15:restartNumberingAfterBreak="0">
     <w:nsid w:val="077128AB"/>
     <w:multiLevelType w:val="hybridMultilevel"/>
     <w:tmpl w:val="D3B09BF6"/>
@@ -3089,7 +2964,7 @@
       </w:pPr>
     </w:lvl>
   </w:abstractNum>
-  <w:abstractNum w:abstractNumId="5">
+  <w:abstractNum w:abstractNumId="5" w15:restartNumberingAfterBreak="0">
     <w:nsid w:val="11EC450D"/>
     <w:multiLevelType w:val="hybridMultilevel"/>
     <w:tmpl w:val="8D1847A2"/>
@@ -3202,7 +3077,7 @@
       </w:rPr>
     </w:lvl>
   </w:abstractNum>
-  <w:abstractNum w:abstractNumId="6">
+  <w:abstractNum w:abstractNumId="6" w15:restartNumberingAfterBreak="0">
     <w:nsid w:val="255F5799"/>
     <w:multiLevelType w:val="hybridMultilevel"/>
     <w:tmpl w:val="B8F40458"/>
@@ -3288,7 +3163,7 @@
       </w:pPr>
     </w:lvl>
   </w:abstractNum>
-  <w:abstractNum w:abstractNumId="7">
+  <w:abstractNum w:abstractNumId="7" w15:restartNumberingAfterBreak="0">
     <w:nsid w:val="391814A6"/>
     <w:multiLevelType w:val="hybridMultilevel"/>
     <w:tmpl w:val="9238E33C"/>
@@ -3401,7 +3276,7 @@
       </w:rPr>
     </w:lvl>
   </w:abstractNum>
-  <w:abstractNum w:abstractNumId="8">
+  <w:abstractNum w:abstractNumId="8" w15:restartNumberingAfterBreak="0">
     <w:nsid w:val="487036EC"/>
     <w:multiLevelType w:val="hybridMultilevel"/>
     <w:tmpl w:val="BDFE724A"/>
@@ -3487,7 +3362,7 @@
       </w:pPr>
     </w:lvl>
   </w:abstractNum>
-  <w:abstractNum w:abstractNumId="9">
+  <w:abstractNum w:abstractNumId="9" w15:restartNumberingAfterBreak="0">
     <w:nsid w:val="52D90BB8"/>
     <w:multiLevelType w:val="hybridMultilevel"/>
     <w:tmpl w:val="1D2461DE"/>
@@ -3601,7 +3476,7 @@
       </w:rPr>
     </w:lvl>
   </w:abstractNum>
-  <w:abstractNum w:abstractNumId="10">
+  <w:abstractNum w:abstractNumId="10" w15:restartNumberingAfterBreak="0">
     <w:nsid w:val="56A07B07"/>
     <w:multiLevelType w:val="hybridMultilevel"/>
     <w:tmpl w:val="1D3E2F0E"/>
@@ -3687,7 +3562,7 @@
       </w:pPr>
     </w:lvl>
   </w:abstractNum>
-  <w:abstractNum w:abstractNumId="11">
+  <w:abstractNum w:abstractNumId="11" w15:restartNumberingAfterBreak="0">
     <w:nsid w:val="708E589C"/>
     <w:multiLevelType w:val="multilevel"/>
     <w:tmpl w:val="381042DE"/>
@@ -3827,7 +3702,7 @@
       </w:rPr>
     </w:lvl>
   </w:abstractNum>
-  <w:abstractNum w:abstractNumId="12">
+  <w:abstractNum w:abstractNumId="12" w15:restartNumberingAfterBreak="0">
     <w:nsid w:val="7DD64906"/>
     <w:multiLevelType w:val="hybridMultilevel"/>
     <w:tmpl w:val="795E7434"/>
@@ -3941,7 +3816,7 @@
       </w:rPr>
     </w:lvl>
   </w:abstractNum>
-  <w:abstractNum w:abstractNumId="13">
+  <w:abstractNum w:abstractNumId="13" w15:restartNumberingAfterBreak="0">
     <w:nsid w:val="7E205F84"/>
     <w:multiLevelType w:val="hybridMultilevel"/>
     <w:tmpl w:val="45346322"/>
@@ -4109,7 +3984,7 @@
 </file>
 
 <file path=word/styles.xml><?xml version="1.0" encoding="utf-8"?>
-<w:styles xmlns:r="http://schemas.openxmlformats.org/officeDocument/2006/relationships" xmlns:w="http://schemas.openxmlformats.org/wordprocessingml/2006/main">
+<w:styles xmlns:mc="http://schemas.openxmlformats.org/markup-compatibility/2006" xmlns:r="http://schemas.openxmlformats.org/officeDocument/2006/relationships" xmlns:w="http://schemas.openxmlformats.org/wordprocessingml/2006/main" xmlns:w14="http://schemas.microsoft.com/office/word/2010/wordml" xmlns:w15="http://schemas.microsoft.com/office/word/2012/wordml" xmlns:w16cex="http://schemas.microsoft.com/office/word/2018/wordml/cex" xmlns:w16cid="http://schemas.microsoft.com/office/word/2016/wordml/cid" xmlns:w16="http://schemas.microsoft.com/office/word/2018/wordml" xmlns:w16se="http://schemas.microsoft.com/office/word/2015/wordml/symex" mc:Ignorable="w14 w15 w16se w16cid w16 w16cex">
   <w:docDefaults>
     <w:rPrDefault>
       <w:rPr>
@@ -4126,145 +4001,383 @@
       </w:pPr>
     </w:pPrDefault>
   </w:docDefaults>
-  <w:latentStyles w:defLockedState="0" w:defUIPriority="99" w:defSemiHidden="1" w:defUnhideWhenUsed="1" w:defQFormat="0" w:count="267">
-    <w:lsdException w:name="Normal" w:semiHidden="0" w:uiPriority="0" w:unhideWhenUsed="0" w:qFormat="1"/>
-    <w:lsdException w:name="heading 1" w:semiHidden="0" w:uiPriority="0" w:unhideWhenUsed="0" w:qFormat="1"/>
-    <w:lsdException w:name="heading 2" w:uiPriority="0" w:qFormat="1"/>
-    <w:lsdException w:name="heading 3" w:uiPriority="9" w:qFormat="1"/>
-    <w:lsdException w:name="heading 4" w:uiPriority="9" w:qFormat="1"/>
-    <w:lsdException w:name="heading 5" w:uiPriority="9" w:qFormat="1"/>
-    <w:lsdException w:name="heading 6" w:uiPriority="9" w:qFormat="1"/>
-    <w:lsdException w:name="heading 7" w:uiPriority="9" w:qFormat="1"/>
-    <w:lsdException w:name="heading 8" w:uiPriority="9" w:qFormat="1"/>
-    <w:lsdException w:name="heading 9" w:uiPriority="9" w:qFormat="1"/>
-    <w:lsdException w:name="toc 1" w:uiPriority="39" w:qFormat="1"/>
-    <w:lsdException w:name="toc 2" w:uiPriority="39" w:qFormat="1"/>
-    <w:lsdException w:name="toc 3" w:uiPriority="39" w:qFormat="1"/>
-    <w:lsdException w:name="toc 4" w:uiPriority="39"/>
-    <w:lsdException w:name="toc 5" w:uiPriority="39"/>
-    <w:lsdException w:name="toc 6" w:uiPriority="39"/>
-    <w:lsdException w:name="toc 7" w:uiPriority="39"/>
-    <w:lsdException w:name="toc 8" w:uiPriority="39"/>
-    <w:lsdException w:name="toc 9" w:uiPriority="39"/>
-    <w:lsdException w:name="caption" w:uiPriority="35" w:qFormat="1"/>
-    <w:lsdException w:name="Title" w:semiHidden="0" w:uiPriority="10" w:unhideWhenUsed="0" w:qFormat="1"/>
-    <w:lsdException w:name="Default Paragraph Font" w:uiPriority="1"/>
-    <w:lsdException w:name="Body Text" w:uiPriority="0"/>
-    <w:lsdException w:name="Subtitle" w:semiHidden="0" w:uiPriority="11" w:unhideWhenUsed="0" w:qFormat="1"/>
-    <w:lsdException w:name="Strong" w:semiHidden="0" w:uiPriority="22" w:unhideWhenUsed="0" w:qFormat="1"/>
-    <w:lsdException w:name="Emphasis" w:semiHidden="0" w:uiPriority="20" w:unhideWhenUsed="0" w:qFormat="1"/>
-    <w:lsdException w:name="Table Grid" w:semiHidden="0" w:uiPriority="59" w:unhideWhenUsed="0"/>
-    <w:lsdException w:name="Placeholder Text" w:unhideWhenUsed="0"/>
-    <w:lsdException w:name="No Spacing" w:semiHidden="0" w:uiPriority="1" w:unhideWhenUsed="0" w:qFormat="1"/>
-    <w:lsdException w:name="Light Shading" w:semiHidden="0" w:uiPriority="60" w:unhideWhenUsed="0"/>
-    <w:lsdException w:name="Light List" w:semiHidden="0" w:uiPriority="61" w:unhideWhenUsed="0"/>
-    <w:lsdException w:name="Light Grid" w:semiHidden="0" w:uiPriority="62" w:unhideWhenUsed="0"/>
-    <w:lsdException w:name="Medium Shading 1" w:semiHidden="0" w:uiPriority="63" w:unhideWhenUsed="0"/>
-    <w:lsdException w:name="Medium Shading 2" w:semiHidden="0" w:uiPriority="64" w:unhideWhenUsed="0"/>
-    <w:lsdException w:name="Medium List 1" w:semiHidden="0" w:uiPriority="65" w:unhideWhenUsed="0"/>
-    <w:lsdException w:name="Medium List 2" w:semiHidden="0" w:uiPriority="66" w:unhideWhenUsed="0"/>
-    <w:lsdException w:name="Medium Grid 1" w:semiHidden="0" w:uiPriority="67" w:unhideWhenUsed="0"/>
-    <w:lsdException w:name="Medium Grid 2" w:semiHidden="0" w:uiPriority="68" w:unhideWhenUsed="0"/>
-    <w:lsdException w:name="Medium Grid 3" w:semiHidden="0" w:uiPriority="69" w:unhideWhenUsed="0"/>
-    <w:lsdException w:name="Dark List" w:semiHidden="0" w:uiPriority="70" w:unhideWhenUsed="0"/>
-    <w:lsdException w:name="Colorful Shading" w:semiHidden="0" w:uiPriority="71" w:unhideWhenUsed="0"/>
-    <w:lsdException w:name="Colorful List" w:semiHidden="0" w:uiPriority="72" w:unhideWhenUsed="0"/>
-    <w:lsdException w:name="Colorful Grid" w:semiHidden="0" w:uiPriority="73" w:unhideWhenUsed="0"/>
-    <w:lsdException w:name="Light Shading Accent 1" w:semiHidden="0" w:uiPriority="60" w:unhideWhenUsed="0"/>
-    <w:lsdException w:name="Light List Accent 1" w:semiHidden="0" w:uiPriority="61" w:unhideWhenUsed="0"/>
-    <w:lsdException w:name="Light Grid Accent 1" w:semiHidden="0" w:uiPriority="62" w:unhideWhenUsed="0"/>
-    <w:lsdException w:name="Medium Shading 1 Accent 1" w:semiHidden="0" w:uiPriority="63" w:unhideWhenUsed="0"/>
-    <w:lsdException w:name="Medium Shading 2 Accent 1" w:semiHidden="0" w:uiPriority="64" w:unhideWhenUsed="0"/>
-    <w:lsdException w:name="Medium List 1 Accent 1" w:semiHidden="0" w:uiPriority="65" w:unhideWhenUsed="0"/>
-    <w:lsdException w:name="Revision" w:unhideWhenUsed="0"/>
-    <w:lsdException w:name="List Paragraph" w:semiHidden="0" w:uiPriority="34" w:unhideWhenUsed="0" w:qFormat="1"/>
-    <w:lsdException w:name="Quote" w:semiHidden="0" w:uiPriority="29" w:unhideWhenUsed="0" w:qFormat="1"/>
-    <w:lsdException w:name="Intense Quote" w:semiHidden="0" w:uiPriority="30" w:unhideWhenUsed="0" w:qFormat="1"/>
-    <w:lsdException w:name="Medium List 2 Accent 1" w:semiHidden="0" w:uiPriority="66" w:unhideWhenUsed="0"/>
-    <w:lsdException w:name="Medium Grid 1 Accent 1" w:semiHidden="0" w:uiPriority="67" w:unhideWhenUsed="0"/>
-    <w:lsdException w:name="Medium Grid 2 Accent 1" w:semiHidden="0" w:uiPriority="68" w:unhideWhenUsed="0"/>
-    <w:lsdException w:name="Medium Grid 3 Accent 1" w:semiHidden="0" w:uiPriority="69" w:unhideWhenUsed="0"/>
-    <w:lsdException w:name="Dark List Accent 1" w:semiHidden="0" w:uiPriority="70" w:unhideWhenUsed="0"/>
-    <w:lsdException w:name="Colorful Shading Accent 1" w:semiHidden="0" w:uiPriority="71" w:unhideWhenUsed="0"/>
-    <w:lsdException w:name="Colorful List Accent 1" w:semiHidden="0" w:uiPriority="72" w:unhideWhenUsed="0"/>
-    <w:lsdException w:name="Colorful Grid Accent 1" w:semiHidden="0" w:uiPriority="73" w:unhideWhenUsed="0"/>
-    <w:lsdException w:name="Light Shading Accent 2" w:semiHidden="0" w:uiPriority="60" w:unhideWhenUsed="0"/>
-    <w:lsdException w:name="Light List Accent 2" w:semiHidden="0" w:uiPriority="61" w:unhideWhenUsed="0"/>
-    <w:lsdException w:name="Light Grid Accent 2" w:semiHidden="0" w:uiPriority="62" w:unhideWhenUsed="0"/>
-    <w:lsdException w:name="Medium Shading 1 Accent 2" w:semiHidden="0" w:uiPriority="63" w:unhideWhenUsed="0"/>
-    <w:lsdException w:name="Medium Shading 2 Accent 2" w:semiHidden="0" w:uiPriority="64" w:unhideWhenUsed="0"/>
-    <w:lsdException w:name="Medium List 1 Accent 2" w:semiHidden="0" w:uiPriority="65" w:unhideWhenUsed="0"/>
-    <w:lsdException w:name="Medium List 2 Accent 2" w:semiHidden="0" w:uiPriority="66" w:unhideWhenUsed="0"/>
-    <w:lsdException w:name="Medium Grid 1 Accent 2" w:semiHidden="0" w:uiPriority="67" w:unhideWhenUsed="0"/>
-    <w:lsdException w:name="Medium Grid 2 Accent 2" w:semiHidden="0" w:uiPriority="68" w:unhideWhenUsed="0"/>
-    <w:lsdException w:name="Medium Grid 3 Accent 2" w:semiHidden="0" w:uiPriority="69" w:unhideWhenUsed="0"/>
-    <w:lsdException w:name="Dark List Accent 2" w:semiHidden="0" w:uiPriority="70" w:unhideWhenUsed="0"/>
-    <w:lsdException w:name="Colorful Shading Accent 2" w:semiHidden="0" w:uiPriority="71" w:unhideWhenUsed="0"/>
-    <w:lsdException w:name="Colorful List Accent 2" w:semiHidden="0" w:uiPriority="72" w:unhideWhenUsed="0"/>
-    <w:lsdException w:name="Colorful Grid Accent 2" w:semiHidden="0" w:uiPriority="73" w:unhideWhenUsed="0"/>
-    <w:lsdException w:name="Light Shading Accent 3" w:semiHidden="0" w:uiPriority="60" w:unhideWhenUsed="0"/>
-    <w:lsdException w:name="Light List Accent 3" w:semiHidden="0" w:uiPriority="61" w:unhideWhenUsed="0"/>
-    <w:lsdException w:name="Light Grid Accent 3" w:semiHidden="0" w:uiPriority="62" w:unhideWhenUsed="0"/>
-    <w:lsdException w:name="Medium Shading 1 Accent 3" w:semiHidden="0" w:uiPriority="63" w:unhideWhenUsed="0"/>
-    <w:lsdException w:name="Medium Shading 2 Accent 3" w:semiHidden="0" w:uiPriority="64" w:unhideWhenUsed="0"/>
-    <w:lsdException w:name="Medium List 1 Accent 3" w:semiHidden="0" w:uiPriority="65" w:unhideWhenUsed="0"/>
-    <w:lsdException w:name="Medium List 2 Accent 3" w:semiHidden="0" w:uiPriority="66" w:unhideWhenUsed="0"/>
-    <w:lsdException w:name="Medium Grid 1 Accent 3" w:semiHidden="0" w:uiPriority="67" w:unhideWhenUsed="0"/>
-    <w:lsdException w:name="Medium Grid 2 Accent 3" w:semiHidden="0" w:uiPriority="68" w:unhideWhenUsed="0"/>
-    <w:lsdException w:name="Medium Grid 3 Accent 3" w:semiHidden="0" w:uiPriority="69" w:unhideWhenUsed="0"/>
-    <w:lsdException w:name="Dark List Accent 3" w:semiHidden="0" w:uiPriority="70" w:unhideWhenUsed="0"/>
-    <w:lsdException w:name="Colorful Shading Accent 3" w:semiHidden="0" w:uiPriority="71" w:unhideWhenUsed="0"/>
-    <w:lsdException w:name="Colorful List Accent 3" w:semiHidden="0" w:uiPriority="72" w:unhideWhenUsed="0"/>
-    <w:lsdException w:name="Colorful Grid Accent 3" w:semiHidden="0" w:uiPriority="73" w:unhideWhenUsed="0"/>
-    <w:lsdException w:name="Light Shading Accent 4" w:semiHidden="0" w:uiPriority="60" w:unhideWhenUsed="0"/>
-    <w:lsdException w:name="Light List Accent 4" w:semiHidden="0" w:uiPriority="61" w:unhideWhenUsed="0"/>
-    <w:lsdException w:name="Light Grid Accent 4" w:semiHidden="0" w:uiPriority="62" w:unhideWhenUsed="0"/>
-    <w:lsdException w:name="Medium Shading 1 Accent 4" w:semiHidden="0" w:uiPriority="63" w:unhideWhenUsed="0"/>
-    <w:lsdException w:name="Medium Shading 2 Accent 4" w:semiHidden="0" w:uiPriority="64" w:unhideWhenUsed="0"/>
-    <w:lsdException w:name="Medium List 1 Accent 4" w:semiHidden="0" w:uiPriority="65" w:unhideWhenUsed="0"/>
-    <w:lsdException w:name="Medium List 2 Accent 4" w:semiHidden="0" w:uiPriority="66" w:unhideWhenUsed="0"/>
-    <w:lsdException w:name="Medium Grid 1 Accent 4" w:semiHidden="0" w:uiPriority="67" w:unhideWhenUsed="0"/>
-    <w:lsdException w:name="Medium Grid 2 Accent 4" w:semiHidden="0" w:uiPriority="68" w:unhideWhenUsed="0"/>
-    <w:lsdException w:name="Medium Grid 3 Accent 4" w:semiHidden="0" w:uiPriority="69" w:unhideWhenUsed="0"/>
-    <w:lsdException w:name="Dark List Accent 4" w:semiHidden="0" w:uiPriority="70" w:unhideWhenUsed="0"/>
-    <w:lsdException w:name="Colorful Shading Accent 4" w:semiHidden="0" w:uiPriority="71" w:unhideWhenUsed="0"/>
-    <w:lsdException w:name="Colorful List Accent 4" w:semiHidden="0" w:uiPriority="72" w:unhideWhenUsed="0"/>
-    <w:lsdException w:name="Colorful Grid Accent 4" w:semiHidden="0" w:uiPriority="73" w:unhideWhenUsed="0"/>
-    <w:lsdException w:name="Light Shading Accent 5" w:semiHidden="0" w:uiPriority="60" w:unhideWhenUsed="0"/>
-    <w:lsdException w:name="Light List Accent 5" w:semiHidden="0" w:uiPriority="61" w:unhideWhenUsed="0"/>
-    <w:lsdException w:name="Light Grid Accent 5" w:semiHidden="0" w:uiPriority="62" w:unhideWhenUsed="0"/>
-    <w:lsdException w:name="Medium Shading 1 Accent 5" w:semiHidden="0" w:uiPriority="63" w:unhideWhenUsed="0"/>
-    <w:lsdException w:name="Medium Shading 2 Accent 5" w:semiHidden="0" w:uiPriority="64" w:unhideWhenUsed="0"/>
-    <w:lsdException w:name="Medium List 1 Accent 5" w:semiHidden="0" w:uiPriority="65" w:unhideWhenUsed="0"/>
-    <w:lsdException w:name="Medium List 2 Accent 5" w:semiHidden="0" w:uiPriority="66" w:unhideWhenUsed="0"/>
-    <w:lsdException w:name="Medium Grid 1 Accent 5" w:semiHidden="0" w:uiPriority="67" w:unhideWhenUsed="0"/>
-    <w:lsdException w:name="Medium Grid 2 Accent 5" w:semiHidden="0" w:uiPriority="68" w:unhideWhenUsed="0"/>
-    <w:lsdException w:name="Medium Grid 3 Accent 5" w:semiHidden="0" w:uiPriority="69" w:unhideWhenUsed="0"/>
-    <w:lsdException w:name="Dark List Accent 5" w:semiHidden="0" w:uiPriority="70" w:unhideWhenUsed="0"/>
-    <w:lsdException w:name="Colorful Shading Accent 5" w:semiHidden="0" w:uiPriority="71" w:unhideWhenUsed="0"/>
-    <w:lsdException w:name="Colorful List Accent 5" w:semiHidden="0" w:uiPriority="72" w:unhideWhenUsed="0"/>
-    <w:lsdException w:name="Colorful Grid Accent 5" w:semiHidden="0" w:uiPriority="73" w:unhideWhenUsed="0"/>
-    <w:lsdException w:name="Light Shading Accent 6" w:semiHidden="0" w:uiPriority="60" w:unhideWhenUsed="0"/>
-    <w:lsdException w:name="Light List Accent 6" w:semiHidden="0" w:uiPriority="61" w:unhideWhenUsed="0"/>
-    <w:lsdException w:name="Light Grid Accent 6" w:semiHidden="0" w:uiPriority="62" w:unhideWhenUsed="0"/>
-    <w:lsdException w:name="Medium Shading 1 Accent 6" w:semiHidden="0" w:uiPriority="63" w:unhideWhenUsed="0"/>
-    <w:lsdException w:name="Medium Shading 2 Accent 6" w:semiHidden="0" w:uiPriority="64" w:unhideWhenUsed="0"/>
-    <w:lsdException w:name="Medium List 1 Accent 6" w:semiHidden="0" w:uiPriority="65" w:unhideWhenUsed="0"/>
-    <w:lsdException w:name="Medium List 2 Accent 6" w:semiHidden="0" w:uiPriority="66" w:unhideWhenUsed="0"/>
-    <w:lsdException w:name="Medium Grid 1 Accent 6" w:semiHidden="0" w:uiPriority="67" w:unhideWhenUsed="0"/>
-    <w:lsdException w:name="Medium Grid 2 Accent 6" w:semiHidden="0" w:uiPriority="68" w:unhideWhenUsed="0"/>
-    <w:lsdException w:name="Medium Grid 3 Accent 6" w:semiHidden="0" w:uiPriority="69" w:unhideWhenUsed="0"/>
-    <w:lsdException w:name="Dark List Accent 6" w:semiHidden="0" w:uiPriority="70" w:unhideWhenUsed="0"/>
-    <w:lsdException w:name="Colorful Shading Accent 6" w:semiHidden="0" w:uiPriority="71" w:unhideWhenUsed="0"/>
-    <w:lsdException w:name="Colorful List Accent 6" w:semiHidden="0" w:uiPriority="72" w:unhideWhenUsed="0"/>
-    <w:lsdException w:name="Colorful Grid Accent 6" w:semiHidden="0" w:uiPriority="73" w:unhideWhenUsed="0"/>
-    <w:lsdException w:name="Subtle Emphasis" w:semiHidden="0" w:uiPriority="19" w:unhideWhenUsed="0" w:qFormat="1"/>
-    <w:lsdException w:name="Intense Emphasis" w:semiHidden="0" w:uiPriority="21" w:unhideWhenUsed="0" w:qFormat="1"/>
-    <w:lsdException w:name="Subtle Reference" w:semiHidden="0" w:uiPriority="31" w:unhideWhenUsed="0" w:qFormat="1"/>
-    <w:lsdException w:name="Intense Reference" w:semiHidden="0" w:uiPriority="32" w:unhideWhenUsed="0" w:qFormat="1"/>
-    <w:lsdException w:name="Book Title" w:semiHidden="0" w:uiPriority="33" w:unhideWhenUsed="0" w:qFormat="1"/>
-    <w:lsdException w:name="Bibliography" w:uiPriority="37"/>
-    <w:lsdException w:name="TOC Heading" w:uiPriority="39" w:qFormat="1"/>
+  <w:latentStyles w:defLockedState="0" w:defUIPriority="99" w:defSemiHidden="0" w:defUnhideWhenUsed="0" w:defQFormat="0" w:count="376">
+    <w:lsdException w:name="Normal" w:uiPriority="0" w:qFormat="1"/>
+    <w:lsdException w:name="heading 1" w:uiPriority="0" w:qFormat="1"/>
+    <w:lsdException w:name="heading 2" w:semiHidden="1" w:uiPriority="0" w:unhideWhenUsed="1" w:qFormat="1"/>
+    <w:lsdException w:name="heading 3" w:semiHidden="1" w:uiPriority="9" w:unhideWhenUsed="1" w:qFormat="1"/>
+    <w:lsdException w:name="heading 4" w:semiHidden="1" w:uiPriority="9" w:unhideWhenUsed="1" w:qFormat="1"/>
+    <w:lsdException w:name="heading 5" w:semiHidden="1" w:uiPriority="9" w:unhideWhenUsed="1" w:qFormat="1"/>
+    <w:lsdException w:name="heading 6" w:semiHidden="1" w:uiPriority="9" w:unhideWhenUsed="1" w:qFormat="1"/>
+    <w:lsdException w:name="heading 7" w:semiHidden="1" w:uiPriority="9" w:unhideWhenUsed="1" w:qFormat="1"/>
+    <w:lsdException w:name="heading 8" w:semiHidden="1" w:uiPriority="9" w:unhideWhenUsed="1" w:qFormat="1"/>
+    <w:lsdException w:name="heading 9" w:semiHidden="1" w:uiPriority="9" w:unhideWhenUsed="1" w:qFormat="1"/>
+    <w:lsdException w:name="index 1" w:semiHidden="1" w:unhideWhenUsed="1"/>
+    <w:lsdException w:name="index 2" w:semiHidden="1" w:unhideWhenUsed="1"/>
+    <w:lsdException w:name="index 3" w:semiHidden="1" w:unhideWhenUsed="1"/>
+    <w:lsdException w:name="index 4" w:semiHidden="1" w:unhideWhenUsed="1"/>
+    <w:lsdException w:name="index 5" w:semiHidden="1" w:unhideWhenUsed="1"/>
+    <w:lsdException w:name="index 6" w:semiHidden="1" w:unhideWhenUsed="1"/>
+    <w:lsdException w:name="index 7" w:semiHidden="1" w:unhideWhenUsed="1"/>
+    <w:lsdException w:name="index 8" w:semiHidden="1" w:unhideWhenUsed="1"/>
+    <w:lsdException w:name="index 9" w:semiHidden="1" w:unhideWhenUsed="1"/>
+    <w:lsdException w:name="toc 1" w:semiHidden="1" w:uiPriority="39" w:unhideWhenUsed="1" w:qFormat="1"/>
+    <w:lsdException w:name="toc 2" w:semiHidden="1" w:uiPriority="39" w:unhideWhenUsed="1" w:qFormat="1"/>
+    <w:lsdException w:name="toc 3" w:semiHidden="1" w:uiPriority="39" w:unhideWhenUsed="1" w:qFormat="1"/>
+    <w:lsdException w:name="toc 4" w:semiHidden="1" w:uiPriority="39" w:unhideWhenUsed="1"/>
+    <w:lsdException w:name="toc 5" w:semiHidden="1" w:uiPriority="39" w:unhideWhenUsed="1"/>
+    <w:lsdException w:name="toc 6" w:semiHidden="1" w:uiPriority="39" w:unhideWhenUsed="1"/>
+    <w:lsdException w:name="toc 7" w:semiHidden="1" w:uiPriority="39" w:unhideWhenUsed="1"/>
+    <w:lsdException w:name="toc 8" w:semiHidden="1" w:uiPriority="39" w:unhideWhenUsed="1"/>
+    <w:lsdException w:name="toc 9" w:semiHidden="1" w:uiPriority="39" w:unhideWhenUsed="1"/>
+    <w:lsdException w:name="Normal Indent" w:semiHidden="1" w:unhideWhenUsed="1"/>
+    <w:lsdException w:name="footnote text" w:semiHidden="1" w:unhideWhenUsed="1"/>
+    <w:lsdException w:name="annotation text" w:semiHidden="1" w:unhideWhenUsed="1"/>
+    <w:lsdException w:name="header" w:semiHidden="1" w:unhideWhenUsed="1"/>
+    <w:lsdException w:name="footer" w:semiHidden="1" w:unhideWhenUsed="1"/>
+    <w:lsdException w:name="index heading" w:semiHidden="1" w:unhideWhenUsed="1"/>
+    <w:lsdException w:name="caption" w:semiHidden="1" w:uiPriority="35" w:unhideWhenUsed="1" w:qFormat="1"/>
+    <w:lsdException w:name="table of figures" w:semiHidden="1" w:unhideWhenUsed="1"/>
+    <w:lsdException w:name="envelope address" w:semiHidden="1" w:unhideWhenUsed="1"/>
+    <w:lsdException w:name="envelope return" w:semiHidden="1" w:unhideWhenUsed="1"/>
+    <w:lsdException w:name="footnote reference" w:semiHidden="1" w:unhideWhenUsed="1"/>
+    <w:lsdException w:name="annotation reference" w:semiHidden="1" w:unhideWhenUsed="1"/>
+    <w:lsdException w:name="line number" w:semiHidden="1" w:unhideWhenUsed="1"/>
+    <w:lsdException w:name="page number" w:semiHidden="1" w:unhideWhenUsed="1"/>
+    <w:lsdException w:name="endnote reference" w:semiHidden="1" w:unhideWhenUsed="1"/>
+    <w:lsdException w:name="endnote text" w:semiHidden="1" w:unhideWhenUsed="1"/>
+    <w:lsdException w:name="table of authorities" w:semiHidden="1" w:unhideWhenUsed="1"/>
+    <w:lsdException w:name="macro" w:semiHidden="1" w:unhideWhenUsed="1"/>
+    <w:lsdException w:name="toa heading" w:semiHidden="1" w:unhideWhenUsed="1"/>
+    <w:lsdException w:name="List" w:semiHidden="1" w:unhideWhenUsed="1"/>
+    <w:lsdException w:name="List Bullet" w:semiHidden="1" w:unhideWhenUsed="1"/>
+    <w:lsdException w:name="List Number" w:semiHidden="1" w:unhideWhenUsed="1"/>
+    <w:lsdException w:name="List 2" w:semiHidden="1" w:unhideWhenUsed="1"/>
+    <w:lsdException w:name="List 3" w:semiHidden="1" w:unhideWhenUsed="1"/>
+    <w:lsdException w:name="List 4" w:semiHidden="1" w:unhideWhenUsed="1"/>
+    <w:lsdException w:name="List 5" w:semiHidden="1" w:unhideWhenUsed="1"/>
+    <w:lsdException w:name="List Bullet 2" w:semiHidden="1" w:unhideWhenUsed="1"/>
+    <w:lsdException w:name="List Bullet 3" w:semiHidden="1" w:unhideWhenUsed="1"/>
+    <w:lsdException w:name="List Bullet 4" w:semiHidden="1" w:unhideWhenUsed="1"/>
+    <w:lsdException w:name="List Bullet 5" w:semiHidden="1" w:unhideWhenUsed="1"/>
+    <w:lsdException w:name="List Number 2" w:semiHidden="1" w:unhideWhenUsed="1"/>
+    <w:lsdException w:name="List Number 3" w:semiHidden="1" w:unhideWhenUsed="1"/>
+    <w:lsdException w:name="List Number 4" w:semiHidden="1" w:unhideWhenUsed="1"/>
+    <w:lsdException w:name="List Number 5" w:semiHidden="1" w:unhideWhenUsed="1"/>
+    <w:lsdException w:name="Title" w:uiPriority="10" w:qFormat="1"/>
+    <w:lsdException w:name="Closing" w:semiHidden="1" w:unhideWhenUsed="1"/>
+    <w:lsdException w:name="Signature" w:semiHidden="1" w:unhideWhenUsed="1"/>
+    <w:lsdException w:name="Default Paragraph Font" w:semiHidden="1" w:uiPriority="1" w:unhideWhenUsed="1"/>
+    <w:lsdException w:name="Body Text" w:semiHidden="1" w:uiPriority="0" w:unhideWhenUsed="1"/>
+    <w:lsdException w:name="Body Text Indent" w:semiHidden="1" w:unhideWhenUsed="1"/>
+    <w:lsdException w:name="List Continue" w:semiHidden="1" w:unhideWhenUsed="1"/>
+    <w:lsdException w:name="List Continue 2" w:semiHidden="1" w:unhideWhenUsed="1"/>
+    <w:lsdException w:name="List Continue 3" w:semiHidden="1" w:unhideWhenUsed="1"/>
+    <w:lsdException w:name="List Continue 4" w:semiHidden="1" w:unhideWhenUsed="1"/>
+    <w:lsdException w:name="List Continue 5" w:semiHidden="1" w:unhideWhenUsed="1"/>
+    <w:lsdException w:name="Message Header" w:semiHidden="1" w:unhideWhenUsed="1"/>
+    <w:lsdException w:name="Subtitle" w:uiPriority="11" w:qFormat="1"/>
+    <w:lsdException w:name="Salutation" w:semiHidden="1" w:unhideWhenUsed="1"/>
+    <w:lsdException w:name="Date" w:semiHidden="1" w:unhideWhenUsed="1"/>
+    <w:lsdException w:name="Body Text First Indent" w:semiHidden="1" w:unhideWhenUsed="1"/>
+    <w:lsdException w:name="Body Text First Indent 2" w:semiHidden="1" w:unhideWhenUsed="1"/>
+    <w:lsdException w:name="Note Heading" w:semiHidden="1" w:unhideWhenUsed="1"/>
+    <w:lsdException w:name="Body Text 2" w:semiHidden="1" w:unhideWhenUsed="1"/>
+    <w:lsdException w:name="Body Text 3" w:semiHidden="1" w:unhideWhenUsed="1"/>
+    <w:lsdException w:name="Body Text Indent 2" w:semiHidden="1" w:unhideWhenUsed="1"/>
+    <w:lsdException w:name="Body Text Indent 3" w:semiHidden="1" w:unhideWhenUsed="1"/>
+    <w:lsdException w:name="Block Text" w:semiHidden="1" w:unhideWhenUsed="1"/>
+    <w:lsdException w:name="Hyperlink" w:semiHidden="1" w:unhideWhenUsed="1"/>
+    <w:lsdException w:name="FollowedHyperlink" w:semiHidden="1" w:unhideWhenUsed="1"/>
+    <w:lsdException w:name="Strong" w:uiPriority="22" w:qFormat="1"/>
+    <w:lsdException w:name="Emphasis" w:uiPriority="20" w:qFormat="1"/>
+    <w:lsdException w:name="Document Map" w:semiHidden="1" w:unhideWhenUsed="1"/>
+    <w:lsdException w:name="Plain Text" w:semiHidden="1" w:unhideWhenUsed="1"/>
+    <w:lsdException w:name="E-mail Signature" w:semiHidden="1" w:unhideWhenUsed="1"/>
+    <w:lsdException w:name="HTML Top of Form" w:semiHidden="1" w:unhideWhenUsed="1"/>
+    <w:lsdException w:name="HTML Bottom of Form" w:semiHidden="1" w:unhideWhenUsed="1"/>
+    <w:lsdException w:name="Normal (Web)" w:semiHidden="1" w:unhideWhenUsed="1"/>
+    <w:lsdException w:name="HTML Acronym" w:semiHidden="1" w:unhideWhenUsed="1"/>
+    <w:lsdException w:name="HTML Address" w:semiHidden="1" w:unhideWhenUsed="1"/>
+    <w:lsdException w:name="HTML Cite" w:semiHidden="1" w:unhideWhenUsed="1"/>
+    <w:lsdException w:name="HTML Code" w:semiHidden="1" w:unhideWhenUsed="1"/>
+    <w:lsdException w:name="HTML Definition" w:semiHidden="1" w:unhideWhenUsed="1"/>
+    <w:lsdException w:name="HTML Keyboard" w:semiHidden="1" w:unhideWhenUsed="1"/>
+    <w:lsdException w:name="HTML Preformatted" w:semiHidden="1" w:unhideWhenUsed="1"/>
+    <w:lsdException w:name="HTML Sample" w:semiHidden="1" w:unhideWhenUsed="1"/>
+    <w:lsdException w:name="HTML Typewriter" w:semiHidden="1" w:unhideWhenUsed="1"/>
+    <w:lsdException w:name="HTML Variable" w:semiHidden="1" w:unhideWhenUsed="1"/>
+    <w:lsdException w:name="Normal Table" w:semiHidden="1" w:unhideWhenUsed="1"/>
+    <w:lsdException w:name="annotation subject" w:semiHidden="1" w:unhideWhenUsed="1"/>
+    <w:lsdException w:name="No List" w:semiHidden="1" w:unhideWhenUsed="1"/>
+    <w:lsdException w:name="Outline List 1" w:semiHidden="1" w:unhideWhenUsed="1"/>
+    <w:lsdException w:name="Outline List 2" w:semiHidden="1" w:unhideWhenUsed="1"/>
+    <w:lsdException w:name="Outline List 3" w:semiHidden="1" w:unhideWhenUsed="1"/>
+    <w:lsdException w:name="Table Simple 1" w:semiHidden="1" w:unhideWhenUsed="1"/>
+    <w:lsdException w:name="Table Simple 2" w:semiHidden="1" w:unhideWhenUsed="1"/>
+    <w:lsdException w:name="Table Simple 3" w:semiHidden="1" w:unhideWhenUsed="1"/>
+    <w:lsdException w:name="Table Classic 1" w:semiHidden="1" w:unhideWhenUsed="1"/>
+    <w:lsdException w:name="Table Classic 2" w:semiHidden="1" w:unhideWhenUsed="1"/>
+    <w:lsdException w:name="Table Classic 3" w:semiHidden="1" w:unhideWhenUsed="1"/>
+    <w:lsdException w:name="Table Classic 4" w:semiHidden="1" w:unhideWhenUsed="1"/>
+    <w:lsdException w:name="Table Colorful 1" w:semiHidden="1" w:unhideWhenUsed="1"/>
+    <w:lsdException w:name="Table Colorful 2" w:semiHidden="1" w:unhideWhenUsed="1"/>
+    <w:lsdException w:name="Table Colorful 3" w:semiHidden="1" w:unhideWhenUsed="1"/>
+    <w:lsdException w:name="Table Columns 1" w:semiHidden="1" w:unhideWhenUsed="1"/>
+    <w:lsdException w:name="Table Columns 2" w:semiHidden="1" w:unhideWhenUsed="1"/>
+    <w:lsdException w:name="Table Columns 3" w:semiHidden="1" w:unhideWhenUsed="1"/>
+    <w:lsdException w:name="Table Columns 4" w:semiHidden="1" w:unhideWhenUsed="1"/>
+    <w:lsdException w:name="Table Columns 5" w:semiHidden="1" w:unhideWhenUsed="1"/>
+    <w:lsdException w:name="Table Grid 1" w:semiHidden="1" w:unhideWhenUsed="1"/>
+    <w:lsdException w:name="Table Grid 2" w:semiHidden="1" w:unhideWhenUsed="1"/>
+    <w:lsdException w:name="Table Grid 3" w:semiHidden="1" w:unhideWhenUsed="1"/>
+    <w:lsdException w:name="Table Grid 4" w:semiHidden="1" w:unhideWhenUsed="1"/>
+    <w:lsdException w:name="Table Grid 5" w:semiHidden="1" w:unhideWhenUsed="1"/>
+    <w:lsdException w:name="Table Grid 6" w:semiHidden="1" w:unhideWhenUsed="1"/>
+    <w:lsdException w:name="Table Grid 7" w:semiHidden="1" w:unhideWhenUsed="1"/>
+    <w:lsdException w:name="Table Grid 8" w:semiHidden="1" w:unhideWhenUsed="1"/>
+    <w:lsdException w:name="Table List 1" w:semiHidden="1" w:unhideWhenUsed="1"/>
+    <w:lsdException w:name="Table List 2" w:semiHidden="1" w:unhideWhenUsed="1"/>
+    <w:lsdException w:name="Table List 3" w:semiHidden="1" w:unhideWhenUsed="1"/>
+    <w:lsdException w:name="Table List 4" w:semiHidden="1" w:unhideWhenUsed="1"/>
+    <w:lsdException w:name="Table List 5" w:semiHidden="1" w:unhideWhenUsed="1"/>
+    <w:lsdException w:name="Table List 6" w:semiHidden="1" w:unhideWhenUsed="1"/>
+    <w:lsdException w:name="Table List 7" w:semiHidden="1" w:unhideWhenUsed="1"/>
+    <w:lsdException w:name="Table List 8" w:semiHidden="1" w:unhideWhenUsed="1"/>
+    <w:lsdException w:name="Table 3D effects 1" w:semiHidden="1" w:unhideWhenUsed="1"/>
+    <w:lsdException w:name="Table 3D effects 2" w:semiHidden="1" w:unhideWhenUsed="1"/>
+    <w:lsdException w:name="Table 3D effects 3" w:semiHidden="1" w:unhideWhenUsed="1"/>
+    <w:lsdException w:name="Table Contemporary" w:semiHidden="1" w:unhideWhenUsed="1"/>
+    <w:lsdException w:name="Table Elegant" w:semiHidden="1" w:unhideWhenUsed="1"/>
+    <w:lsdException w:name="Table Professional" w:semiHidden="1" w:unhideWhenUsed="1"/>
+    <w:lsdException w:name="Table Subtle 1" w:semiHidden="1" w:unhideWhenUsed="1"/>
+    <w:lsdException w:name="Table Subtle 2" w:semiHidden="1" w:unhideWhenUsed="1"/>
+    <w:lsdException w:name="Table Web 1" w:semiHidden="1" w:unhideWhenUsed="1"/>
+    <w:lsdException w:name="Table Web 2" w:semiHidden="1" w:unhideWhenUsed="1"/>
+    <w:lsdException w:name="Table Web 3" w:semiHidden="1" w:unhideWhenUsed="1"/>
+    <w:lsdException w:name="Balloon Text" w:semiHidden="1" w:unhideWhenUsed="1"/>
+    <w:lsdException w:name="Table Grid" w:semiHidden="1" w:uiPriority="59" w:unhideWhenUsed="1"/>
+    <w:lsdException w:name="Table Theme" w:semiHidden="1" w:unhideWhenUsed="1"/>
+    <w:lsdException w:name="Placeholder Text" w:semiHidden="1"/>
+    <w:lsdException w:name="No Spacing" w:uiPriority="1" w:qFormat="1"/>
+    <w:lsdException w:name="Light Shading" w:uiPriority="60"/>
+    <w:lsdException w:name="Light List" w:uiPriority="61"/>
+    <w:lsdException w:name="Light Grid" w:uiPriority="62"/>
+    <w:lsdException w:name="Medium Shading 1" w:uiPriority="63"/>
+    <w:lsdException w:name="Medium Shading 2" w:uiPriority="64"/>
+    <w:lsdException w:name="Medium List 1" w:uiPriority="65"/>
+    <w:lsdException w:name="Medium List 2" w:uiPriority="66"/>
+    <w:lsdException w:name="Medium Grid 1" w:uiPriority="67"/>
+    <w:lsdException w:name="Medium Grid 2" w:uiPriority="68"/>
+    <w:lsdException w:name="Medium Grid 3" w:uiPriority="69"/>
+    <w:lsdException w:name="Dark List" w:uiPriority="70"/>
+    <w:lsdException w:name="Colorful Shading" w:uiPriority="71"/>
+    <w:lsdException w:name="Colorful List" w:uiPriority="72"/>
+    <w:lsdException w:name="Colorful Grid" w:uiPriority="73"/>
+    <w:lsdException w:name="Light Shading Accent 1" w:uiPriority="60"/>
+    <w:lsdException w:name="Light List Accent 1" w:uiPriority="61"/>
+    <w:lsdException w:name="Light Grid Accent 1" w:uiPriority="62"/>
+    <w:lsdException w:name="Medium Shading 1 Accent 1" w:uiPriority="63"/>
+    <w:lsdException w:name="Medium Shading 2 Accent 1" w:uiPriority="64"/>
+    <w:lsdException w:name="Medium List 1 Accent 1" w:uiPriority="65"/>
+    <w:lsdException w:name="Revision" w:semiHidden="1"/>
+    <w:lsdException w:name="List Paragraph" w:uiPriority="34" w:qFormat="1"/>
+    <w:lsdException w:name="Quote" w:uiPriority="29" w:qFormat="1"/>
+    <w:lsdException w:name="Intense Quote" w:uiPriority="30" w:qFormat="1"/>
+    <w:lsdException w:name="Medium List 2 Accent 1" w:uiPriority="66"/>
+    <w:lsdException w:name="Medium Grid 1 Accent 1" w:uiPriority="67"/>
+    <w:lsdException w:name="Medium Grid 2 Accent 1" w:uiPriority="68"/>
+    <w:lsdException w:name="Medium Grid 3 Accent 1" w:uiPriority="69"/>
+    <w:lsdException w:name="Dark List Accent 1" w:uiPriority="70"/>
+    <w:lsdException w:name="Colorful Shading Accent 1" w:uiPriority="71"/>
+    <w:lsdException w:name="Colorful List Accent 1" w:uiPriority="72"/>
+    <w:lsdException w:name="Colorful Grid Accent 1" w:uiPriority="73"/>
+    <w:lsdException w:name="Light Shading Accent 2" w:uiPriority="60"/>
+    <w:lsdException w:name="Light List Accent 2" w:uiPriority="61"/>
+    <w:lsdException w:name="Light Grid Accent 2" w:uiPriority="62"/>
+    <w:lsdException w:name="Medium Shading 1 Accent 2" w:uiPriority="63"/>
+    <w:lsdException w:name="Medium Shading 2 Accent 2" w:uiPriority="64"/>
+    <w:lsdException w:name="Medium List 1 Accent 2" w:uiPriority="65"/>
+    <w:lsdException w:name="Medium List 2 Accent 2" w:uiPriority="66"/>
+    <w:lsdException w:name="Medium Grid 1 Accent 2" w:uiPriority="67"/>
+    <w:lsdException w:name="Medium Grid 2 Accent 2" w:uiPriority="68"/>
+    <w:lsdException w:name="Medium Grid 3 Accent 2" w:uiPriority="69"/>
+    <w:lsdException w:name="Dark List Accent 2" w:uiPriority="70"/>
+    <w:lsdException w:name="Colorful Shading Accent 2" w:uiPriority="71"/>
+    <w:lsdException w:name="Colorful List Accent 2" w:uiPriority="72"/>
+    <w:lsdException w:name="Colorful Grid Accent 2" w:uiPriority="73"/>
+    <w:lsdException w:name="Light Shading Accent 3" w:uiPriority="60"/>
+    <w:lsdException w:name="Light List Accent 3" w:uiPriority="61"/>
+    <w:lsdException w:name="Light Grid Accent 3" w:uiPriority="62"/>
+    <w:lsdException w:name="Medium Shading 1 Accent 3" w:uiPriority="63"/>
+    <w:lsdException w:name="Medium Shading 2 Accent 3" w:uiPriority="64"/>
+    <w:lsdException w:name="Medium List 1 Accent 3" w:uiPriority="65"/>
+    <w:lsdException w:name="Medium List 2 Accent 3" w:uiPriority="66"/>
+    <w:lsdException w:name="Medium Grid 1 Accent 3" w:uiPriority="67"/>
+    <w:lsdException w:name="Medium Grid 2 Accent 3" w:uiPriority="68"/>
+    <w:lsdException w:name="Medium Grid 3 Accent 3" w:uiPriority="69"/>
+    <w:lsdException w:name="Dark List Accent 3" w:uiPriority="70"/>
+    <w:lsdException w:name="Colorful Shading Accent 3" w:uiPriority="71"/>
+    <w:lsdException w:name="Colorful List Accent 3" w:uiPriority="72"/>
+    <w:lsdException w:name="Colorful Grid Accent 3" w:uiPriority="73"/>
+    <w:lsdException w:name="Light Shading Accent 4" w:uiPriority="60"/>
+    <w:lsdException w:name="Light List Accent 4" w:uiPriority="61"/>
+    <w:lsdException w:name="Light Grid Accent 4" w:uiPriority="62"/>
+    <w:lsdException w:name="Medium Shading 1 Accent 4" w:uiPriority="63"/>
+    <w:lsdException w:name="Medium Shading 2 Accent 4" w:uiPriority="64"/>
+    <w:lsdException w:name="Medium List 1 Accent 4" w:uiPriority="65"/>
+    <w:lsdException w:name="Medium List 2 Accent 4" w:uiPriority="66"/>
+    <w:lsdException w:name="Medium Grid 1 Accent 4" w:uiPriority="67"/>
+    <w:lsdException w:name="Medium Grid 2 Accent 4" w:uiPriority="68"/>
+    <w:lsdException w:name="Medium Grid 3 Accent 4" w:uiPriority="69"/>
+    <w:lsdException w:name="Dark List Accent 4" w:uiPriority="70"/>
+    <w:lsdException w:name="Colorful Shading Accent 4" w:uiPriority="71"/>
+    <w:lsdException w:name="Colorful List Accent 4" w:uiPriority="72"/>
+    <w:lsdException w:name="Colorful Grid Accent 4" w:uiPriority="73"/>
+    <w:lsdException w:name="Light Shading Accent 5" w:uiPriority="60"/>
+    <w:lsdException w:name="Light List Accent 5" w:uiPriority="61"/>
+    <w:lsdException w:name="Light Grid Accent 5" w:uiPriority="62"/>
+    <w:lsdException w:name="Medium Shading 1 Accent 5" w:uiPriority="63"/>
+    <w:lsdException w:name="Medium Shading 2 Accent 5" w:uiPriority="64"/>
+    <w:lsdException w:name="Medium List 1 Accent 5" w:uiPriority="65"/>
+    <w:lsdException w:name="Medium List 2 Accent 5" w:uiPriority="66"/>
+    <w:lsdException w:name="Medium Grid 1 Accent 5" w:uiPriority="67"/>
+    <w:lsdException w:name="Medium Grid 2 Accent 5" w:uiPriority="68"/>
+    <w:lsdException w:name="Medium Grid 3 Accent 5" w:uiPriority="69"/>
+    <w:lsdException w:name="Dark List Accent 5" w:uiPriority="70"/>
+    <w:lsdException w:name="Colorful Shading Accent 5" w:uiPriority="71"/>
+    <w:lsdException w:name="Colorful List Accent 5" w:uiPriority="72"/>
+    <w:lsdException w:name="Colorful Grid Accent 5" w:uiPriority="73"/>
+    <w:lsdException w:name="Light Shading Accent 6" w:uiPriority="60"/>
+    <w:lsdException w:name="Light List Accent 6" w:uiPriority="61"/>
+    <w:lsdException w:name="Light Grid Accent 6" w:uiPriority="62"/>
+    <w:lsdException w:name="Medium Shading 1 Accent 6" w:uiPriority="63"/>
+    <w:lsdException w:name="Medium Shading 2 Accent 6" w:uiPriority="64"/>
+    <w:lsdException w:name="Medium List 1 Accent 6" w:uiPriority="65"/>
+    <w:lsdException w:name="Medium List 2 Accent 6" w:uiPriority="66"/>
+    <w:lsdException w:name="Medium Grid 1 Accent 6" w:uiPriority="67"/>
+    <w:lsdException w:name="Medium Grid 2 Accent 6" w:uiPriority="68"/>
+    <w:lsdException w:name="Medium Grid 3 Accent 6" w:uiPriority="69"/>
+    <w:lsdException w:name="Dark List Accent 6" w:uiPriority="70"/>
+    <w:lsdException w:name="Colorful Shading Accent 6" w:uiPriority="71"/>
+    <w:lsdException w:name="Colorful List Accent 6" w:uiPriority="72"/>
+    <w:lsdException w:name="Colorful Grid Accent 6" w:uiPriority="73"/>
+    <w:lsdException w:name="Subtle Emphasis" w:uiPriority="19" w:qFormat="1"/>
+    <w:lsdException w:name="Intense Emphasis" w:uiPriority="21" w:qFormat="1"/>
+    <w:lsdException w:name="Subtle Reference" w:uiPriority="31" w:qFormat="1"/>
+    <w:lsdException w:name="Intense Reference" w:uiPriority="32" w:qFormat="1"/>
+    <w:lsdException w:name="Book Title" w:uiPriority="33" w:qFormat="1"/>
+    <w:lsdException w:name="Bibliography" w:semiHidden="1" w:uiPriority="37" w:unhideWhenUsed="1"/>
+    <w:lsdException w:name="TOC Heading" w:semiHidden="1" w:uiPriority="39" w:unhideWhenUsed="1" w:qFormat="1"/>
+    <w:lsdException w:name="Plain Table 1" w:uiPriority="41"/>
+    <w:lsdException w:name="Plain Table 2" w:uiPriority="42"/>
+    <w:lsdException w:name="Plain Table 3" w:uiPriority="43"/>
+    <w:lsdException w:name="Plain Table 4" w:uiPriority="44"/>
+    <w:lsdException w:name="Plain Table 5" w:uiPriority="45"/>
+    <w:lsdException w:name="Grid Table Light" w:uiPriority="40"/>
+    <w:lsdException w:name="Grid Table 1 Light" w:uiPriority="46"/>
+    <w:lsdException w:name="Grid Table 2" w:uiPriority="47"/>
+    <w:lsdException w:name="Grid Table 3" w:uiPriority="48"/>
+    <w:lsdException w:name="Grid Table 4" w:uiPriority="49"/>
+    <w:lsdException w:name="Grid Table 5 Dark" w:uiPriority="50"/>
+    <w:lsdException w:name="Grid Table 6 Colorful" w:uiPriority="51"/>
+    <w:lsdException w:name="Grid Table 7 Colorful" w:uiPriority="52"/>
+    <w:lsdException w:name="Grid Table 1 Light Accent 1" w:uiPriority="46"/>
+    <w:lsdException w:name="Grid Table 2 Accent 1" w:uiPriority="47"/>
+    <w:lsdException w:name="Grid Table 3 Accent 1" w:uiPriority="48"/>
+    <w:lsdException w:name="Grid Table 4 Accent 1" w:uiPriority="49"/>
+    <w:lsdException w:name="Grid Table 5 Dark Accent 1" w:uiPriority="50"/>
+    <w:lsdException w:name="Grid Table 6 Colorful Accent 1" w:uiPriority="51"/>
+    <w:lsdException w:name="Grid Table 7 Colorful Accent 1" w:uiPriority="52"/>
+    <w:lsdException w:name="Grid Table 1 Light Accent 2" w:uiPriority="46"/>
+    <w:lsdException w:name="Grid Table 2 Accent 2" w:uiPriority="47"/>
+    <w:lsdException w:name="Grid Table 3 Accent 2" w:uiPriority="48"/>
+    <w:lsdException w:name="Grid Table 4 Accent 2" w:uiPriority="49"/>
+    <w:lsdException w:name="Grid Table 5 Dark Accent 2" w:uiPriority="50"/>
+    <w:lsdException w:name="Grid Table 6 Colorful Accent 2" w:uiPriority="51"/>
+    <w:lsdException w:name="Grid Table 7 Colorful Accent 2" w:uiPriority="52"/>
+    <w:lsdException w:name="Grid Table 1 Light Accent 3" w:uiPriority="46"/>
+    <w:lsdException w:name="Grid Table 2 Accent 3" w:uiPriority="47"/>
+    <w:lsdException w:name="Grid Table 3 Accent 3" w:uiPriority="48"/>
+    <w:lsdException w:name="Grid Table 4 Accent 3" w:uiPriority="49"/>
+    <w:lsdException w:name="Grid Table 5 Dark Accent 3" w:uiPriority="50"/>
+    <w:lsdException w:name="Grid Table 6 Colorful Accent 3" w:uiPriority="51"/>
+    <w:lsdException w:name="Grid Table 7 Colorful Accent 3" w:uiPriority="52"/>
+    <w:lsdException w:name="Grid Table 1 Light Accent 4" w:uiPriority="46"/>
+    <w:lsdException w:name="Grid Table 2 Accent 4" w:uiPriority="47"/>
+    <w:lsdException w:name="Grid Table 3 Accent 4" w:uiPriority="48"/>
+    <w:lsdException w:name="Grid Table 4 Accent 4" w:uiPriority="49"/>
+    <w:lsdException w:name="Grid Table 5 Dark Accent 4" w:uiPriority="50"/>
+    <w:lsdException w:name="Grid Table 6 Colorful Accent 4" w:uiPriority="51"/>
+    <w:lsdException w:name="Grid Table 7 Colorful Accent 4" w:uiPriority="52"/>
+    <w:lsdException w:name="Grid Table 1 Light Accent 5" w:uiPriority="46"/>
+    <w:lsdException w:name="Grid Table 2 Accent 5" w:uiPriority="47"/>
+    <w:lsdException w:name="Grid Table 3 Accent 5" w:uiPriority="48"/>
+    <w:lsdException w:name="Grid Table 4 Accent 5" w:uiPriority="49"/>
+    <w:lsdException w:name="Grid Table 5 Dark Accent 5" w:uiPriority="50"/>
+    <w:lsdException w:name="Grid Table 6 Colorful Accent 5" w:uiPriority="51"/>
+    <w:lsdException w:name="Grid Table 7 Colorful Accent 5" w:uiPriority="52"/>
+    <w:lsdException w:name="Grid Table 1 Light Accent 6" w:uiPriority="46"/>
+    <w:lsdException w:name="Grid Table 2 Accent 6" w:uiPriority="47"/>
+    <w:lsdException w:name="Grid Table 3 Accent 6" w:uiPriority="48"/>
+    <w:lsdException w:name="Grid Table 4 Accent 6" w:uiPriority="49"/>
+    <w:lsdException w:name="Grid Table 5 Dark Accent 6" w:uiPriority="50"/>
+    <w:lsdException w:name="Grid Table 6 Colorful Accent 6" w:uiPriority="51"/>
+    <w:lsdException w:name="Grid Table 7 Colorful Accent 6" w:uiPriority="52"/>
+    <w:lsdException w:name="List Table 1 Light" w:uiPriority="46"/>
+    <w:lsdException w:name="List Table 2" w:uiPriority="47"/>
+    <w:lsdException w:name="List Table 3" w:uiPriority="48"/>
+    <w:lsdException w:name="List Table 4" w:uiPriority="49"/>
+    <w:lsdException w:name="List Table 5 Dark" w:uiPriority="50"/>
+    <w:lsdException w:name="List Table 6 Colorful" w:uiPriority="51"/>
+    <w:lsdException w:name="List Table 7 Colorful" w:uiPriority="52"/>
+    <w:lsdException w:name="List Table 1 Light Accent 1" w:uiPriority="46"/>
+    <w:lsdException w:name="List Table 2 Accent 1" w:uiPriority="47"/>
+    <w:lsdException w:name="List Table 3 Accent 1" w:uiPriority="48"/>
+    <w:lsdException w:name="List Table 4 Accent 1" w:uiPriority="49"/>
+    <w:lsdException w:name="List Table 5 Dark Accent 1" w:uiPriority="50"/>
+    <w:lsdException w:name="List Table 6 Colorful Accent 1" w:uiPriority="51"/>
+    <w:lsdException w:name="List Table 7 Colorful Accent 1" w:uiPriority="52"/>
+    <w:lsdException w:name="List Table 1 Light Accent 2" w:uiPriority="46"/>
+    <w:lsdException w:name="List Table 2 Accent 2" w:uiPriority="47"/>
+    <w:lsdException w:name="List Table 3 Accent 2" w:uiPriority="48"/>
+    <w:lsdException w:name="List Table 4 Accent 2" w:uiPriority="49"/>
+    <w:lsdException w:name="List Table 5 Dark Accent 2" w:uiPriority="50"/>
+    <w:lsdException w:name="List Table 6 Colorful Accent 2" w:uiPriority="51"/>
+    <w:lsdException w:name="List Table 7 Colorful Accent 2" w:uiPriority="52"/>
+    <w:lsdException w:name="List Table 1 Light Accent 3" w:uiPriority="46"/>
+    <w:lsdException w:name="List Table 2 Accent 3" w:uiPriority="47"/>
+    <w:lsdException w:name="List Table 3 Accent 3" w:uiPriority="48"/>
+    <w:lsdException w:name="List Table 4 Accent 3" w:uiPriority="49"/>
+    <w:lsdException w:name="List Table 5 Dark Accent 3" w:uiPriority="50"/>
+    <w:lsdException w:name="List Table 6 Colorful Accent 3" w:uiPriority="51"/>
+    <w:lsdException w:name="List Table 7 Colorful Accent 3" w:uiPriority="52"/>
+    <w:lsdException w:name="List Table 1 Light Accent 4" w:uiPriority="46"/>
+    <w:lsdException w:name="List Table 2 Accent 4" w:uiPriority="47"/>
+    <w:lsdException w:name="List Table 3 Accent 4" w:uiPriority="48"/>
+    <w:lsdException w:name="List Table 4 Accent 4" w:uiPriority="49"/>
+    <w:lsdException w:name="List Table 5 Dark Accent 4" w:uiPriority="50"/>
+    <w:lsdException w:name="List Table 6 Colorful Accent 4" w:uiPriority="51"/>
+    <w:lsdException w:name="List Table 7 Colorful Accent 4" w:uiPriority="52"/>
+    <w:lsdException w:name="List Table 1 Light Accent 5" w:uiPriority="46"/>
+    <w:lsdException w:name="List Table 2 Accent 5" w:uiPriority="47"/>
+    <w:lsdException w:name="List Table 3 Accent 5" w:uiPriority="48"/>
+    <w:lsdException w:name="List Table 4 Accent 5" w:uiPriority="49"/>
+    <w:lsdException w:name="List Table 5 Dark Accent 5" w:uiPriority="50"/>
+    <w:lsdException w:name="List Table 6 Colorful Accent 5" w:uiPriority="51"/>
+    <w:lsdException w:name="List Table 7 Colorful Accent 5" w:uiPriority="52"/>
+    <w:lsdException w:name="List Table 1 Light Accent 6" w:uiPriority="46"/>
+    <w:lsdException w:name="List Table 2 Accent 6" w:uiPriority="47"/>
+    <w:lsdException w:name="List Table 3 Accent 6" w:uiPriority="48"/>
+    <w:lsdException w:name="List Table 4 Accent 6" w:uiPriority="49"/>
+    <w:lsdException w:name="List Table 5 Dark Accent 6" w:uiPriority="50"/>
+    <w:lsdException w:name="List Table 6 Colorful Accent 6" w:uiPriority="51"/>
+    <w:lsdException w:name="List Table 7 Colorful Accent 6" w:uiPriority="52"/>
+    <w:lsdException w:name="Mention" w:semiHidden="1" w:unhideWhenUsed="1"/>
+    <w:lsdException w:name="Smart Hyperlink" w:semiHidden="1" w:unhideWhenUsed="1"/>
+    <w:lsdException w:name="Hashtag" w:semiHidden="1" w:unhideWhenUsed="1"/>
+    <w:lsdException w:name="Unresolved Mention" w:semiHidden="1" w:unhideWhenUsed="1"/>
+    <w:lsdException w:name="Smart Link" w:semiHidden="1" w:unhideWhenUsed="1"/>
   </w:latentStyles>
   <w:style w:type="paragraph" w:default="1" w:styleId="Normal">
     <w:name w:val="Normal"/>
@@ -4370,7 +4483,6 @@
     <w:uiPriority w:val="99"/>
     <w:semiHidden/>
     <w:unhideWhenUsed/>
-    <w:qFormat/>
     <w:tblPr>
       <w:tblInd w:w="0" w:type="dxa"/>
       <w:tblCellMar>
@@ -4753,7 +4865,7 @@
       <w:u w:val="single"/>
     </w:rPr>
   </w:style>
-  <w:style w:type="paragraph" w:styleId="TtulodeTDC">
+  <w:style w:type="paragraph" w:styleId="TtuloTDC">
     <w:name w:val="TOC Heading"/>
     <w:basedOn w:val="Ttulo1"/>
     <w:next w:val="Normal"/>

</xml_diff>